<commit_message>
Finalized Deployment Plan Version 1.3
</commit_message>
<xml_diff>
--- a/Team5_DeploymentPlan.docx
+++ b/Team5_DeploymentPlan.docx
@@ -58,7 +58,7 @@
         <w:rPr>
           <w:sz w:val="28"/>
         </w:rPr>
-        <w:t>0</w:t>
+        <w:t>3</w:t>
       </w:r>
     </w:p>
     <w:p>
@@ -112,12 +112,6 @@
         <w:gridCol w:w="2304"/>
       </w:tblGrid>
       <w:tr>
-        <w:tblPrEx>
-          <w:tblCellMar>
-            <w:top w:w="0" w:type="dxa"/>
-            <w:bottom w:w="0" w:type="dxa"/>
-          </w:tblCellMar>
-        </w:tblPrEx>
         <w:tc>
           <w:tcPr>
             <w:tcW w:w="2304" w:type="dxa"/>
@@ -200,12 +194,6 @@
         </w:tc>
       </w:tr>
       <w:tr>
-        <w:tblPrEx>
-          <w:tblCellMar>
-            <w:top w:w="0" w:type="dxa"/>
-            <w:bottom w:w="0" w:type="dxa"/>
-          </w:tblCellMar>
-        </w:tblPrEx>
         <w:tc>
           <w:tcPr>
             <w:tcW w:w="2304" w:type="dxa"/>
@@ -281,12 +269,6 @@
         </w:tc>
       </w:tr>
       <w:tr>
-        <w:tblPrEx>
-          <w:tblCellMar>
-            <w:top w:w="0" w:type="dxa"/>
-            <w:bottom w:w="0" w:type="dxa"/>
-          </w:tblCellMar>
-        </w:tblPrEx>
         <w:tc>
           <w:tcPr>
             <w:tcW w:w="2304" w:type="dxa"/>
@@ -295,6 +277,15 @@
             <w:pPr>
               <w:pStyle w:val="Tabletext"/>
             </w:pPr>
+            <w:r>
+              <w:t>10</w:t>
+            </w:r>
+            <w:r>
+              <w:t>/</w:t>
+            </w:r>
+            <w:r>
+              <w:t>Mar/20</w:t>
+            </w:r>
           </w:p>
         </w:tc>
         <w:tc>
@@ -305,6 +296,9 @@
             <w:pPr>
               <w:pStyle w:val="Tabletext"/>
             </w:pPr>
+            <w:r>
+              <w:t>1.1</w:t>
+            </w:r>
           </w:p>
         </w:tc>
         <w:tc>
@@ -315,6 +309,9 @@
             <w:pPr>
               <w:pStyle w:val="Tabletext"/>
             </w:pPr>
+            <w:r>
+              <w:t>Resources section</w:t>
+            </w:r>
           </w:p>
         </w:tc>
         <w:tc>
@@ -325,16 +322,13 @@
             <w:pPr>
               <w:pStyle w:val="Tabletext"/>
             </w:pPr>
+            <w:r>
+              <w:t>Sai Namilakonda</w:t>
+            </w:r>
           </w:p>
         </w:tc>
       </w:tr>
       <w:tr>
-        <w:tblPrEx>
-          <w:tblCellMar>
-            <w:top w:w="0" w:type="dxa"/>
-            <w:bottom w:w="0" w:type="dxa"/>
-          </w:tblCellMar>
-        </w:tblPrEx>
         <w:tc>
           <w:tcPr>
             <w:tcW w:w="2304" w:type="dxa"/>
@@ -343,6 +337,9 @@
             <w:pPr>
               <w:pStyle w:val="Tabletext"/>
             </w:pPr>
+            <w:r>
+              <w:t>10/Mar/20</w:t>
+            </w:r>
           </w:p>
         </w:tc>
         <w:tc>
@@ -353,6 +350,9 @@
             <w:pPr>
               <w:pStyle w:val="Tabletext"/>
             </w:pPr>
+            <w:r>
+              <w:t>1.2</w:t>
+            </w:r>
           </w:p>
         </w:tc>
         <w:tc>
@@ -363,6 +363,9 @@
             <w:pPr>
               <w:pStyle w:val="Tabletext"/>
             </w:pPr>
+            <w:r>
+              <w:t>Deployment Planning section</w:t>
+            </w:r>
           </w:p>
         </w:tc>
         <w:tc>
@@ -373,16 +376,23 @@
             <w:pPr>
               <w:pStyle w:val="Tabletext"/>
             </w:pPr>
+            <w:proofErr w:type="spellStart"/>
+            <w:r>
+              <w:t>Andry</w:t>
+            </w:r>
+            <w:proofErr w:type="spellEnd"/>
+            <w:r>
+              <w:t xml:space="preserve"> </w:t>
+            </w:r>
+            <w:proofErr w:type="spellStart"/>
+            <w:r>
+              <w:t>Ndongosieme</w:t>
+            </w:r>
+            <w:proofErr w:type="spellEnd"/>
           </w:p>
         </w:tc>
       </w:tr>
       <w:tr>
-        <w:tblPrEx>
-          <w:tblCellMar>
-            <w:top w:w="0" w:type="dxa"/>
-            <w:bottom w:w="0" w:type="dxa"/>
-          </w:tblCellMar>
-        </w:tblPrEx>
         <w:tc>
           <w:tcPr>
             <w:tcW w:w="2304" w:type="dxa"/>
@@ -391,6 +401,9 @@
             <w:pPr>
               <w:pStyle w:val="Tabletext"/>
             </w:pPr>
+            <w:r>
+              <w:t>10/Mar/20</w:t>
+            </w:r>
           </w:p>
         </w:tc>
         <w:tc>
@@ -401,6 +414,9 @@
             <w:pPr>
               <w:pStyle w:val="Tabletext"/>
             </w:pPr>
+            <w:r>
+              <w:t>1.3</w:t>
+            </w:r>
           </w:p>
         </w:tc>
         <w:tc>
@@ -411,6 +427,15 @@
             <w:pPr>
               <w:pStyle w:val="Tabletext"/>
             </w:pPr>
+            <w:r>
+              <w:t xml:space="preserve">Added Training section and </w:t>
+            </w:r>
+            <w:r>
+              <w:t>made last second corrections to</w:t>
+            </w:r>
+            <w:r>
+              <w:t xml:space="preserve"> other sections for final submission</w:t>
+            </w:r>
           </w:p>
         </w:tc>
         <w:tc>
@@ -421,6 +446,9 @@
             <w:pPr>
               <w:pStyle w:val="Tabletext"/>
             </w:pPr>
+            <w:r>
+              <w:t>Bryon Miller</w:t>
+            </w:r>
           </w:p>
         </w:tc>
       </w:tr>
@@ -445,7 +473,7 @@
           <w:tab w:val="left" w:pos="432"/>
         </w:tabs>
         <w:rPr>
-          <w:rFonts w:ascii="Calibri" w:hAnsi="Calibri"/>
+          <w:rFonts w:asciiTheme="minorHAnsi" w:eastAsiaTheme="minorEastAsia" w:hAnsiTheme="minorHAnsi" w:cstheme="minorBidi"/>
           <w:noProof/>
           <w:sz w:val="22"/>
           <w:szCs w:val="22"/>
@@ -468,7 +496,7 @@
       </w:r>
       <w:r>
         <w:rPr>
-          <w:rFonts w:ascii="Calibri" w:hAnsi="Calibri"/>
+          <w:rFonts w:asciiTheme="minorHAnsi" w:eastAsiaTheme="minorEastAsia" w:hAnsiTheme="minorHAnsi" w:cstheme="minorBidi"/>
           <w:noProof/>
           <w:sz w:val="22"/>
           <w:szCs w:val="22"/>
@@ -497,7 +525,7 @@
         <w:rPr>
           <w:noProof/>
         </w:rPr>
-        <w:instrText xml:space="preserve"> PAGEREF _Toc34663879 \h </w:instrText>
+        <w:instrText xml:space="preserve"> PAGEREF _Toc34773704 \h </w:instrText>
       </w:r>
       <w:r>
         <w:rPr>
@@ -530,7 +558,7 @@
           <w:tab w:val="left" w:pos="990"/>
         </w:tabs>
         <w:rPr>
-          <w:rFonts w:ascii="Calibri" w:hAnsi="Calibri"/>
+          <w:rFonts w:asciiTheme="minorHAnsi" w:eastAsiaTheme="minorEastAsia" w:hAnsiTheme="minorHAnsi" w:cstheme="minorBidi"/>
           <w:noProof/>
           <w:sz w:val="22"/>
           <w:szCs w:val="22"/>
@@ -544,7 +572,7 @@
       </w:r>
       <w:r>
         <w:rPr>
-          <w:rFonts w:ascii="Calibri" w:hAnsi="Calibri"/>
+          <w:rFonts w:asciiTheme="minorHAnsi" w:eastAsiaTheme="minorEastAsia" w:hAnsiTheme="minorHAnsi" w:cstheme="minorBidi"/>
           <w:noProof/>
           <w:sz w:val="22"/>
           <w:szCs w:val="22"/>
@@ -573,7 +601,7 @@
         <w:rPr>
           <w:noProof/>
         </w:rPr>
-        <w:instrText xml:space="preserve"> PAGEREF _Toc34663880 \h </w:instrText>
+        <w:instrText xml:space="preserve"> PAGEREF _Toc34773705 \h </w:instrText>
       </w:r>
       <w:r>
         <w:rPr>
@@ -606,7 +634,7 @@
           <w:tab w:val="left" w:pos="990"/>
         </w:tabs>
         <w:rPr>
-          <w:rFonts w:ascii="Calibri" w:hAnsi="Calibri"/>
+          <w:rFonts w:asciiTheme="minorHAnsi" w:eastAsiaTheme="minorEastAsia" w:hAnsiTheme="minorHAnsi" w:cstheme="minorBidi"/>
           <w:noProof/>
           <w:sz w:val="22"/>
           <w:szCs w:val="22"/>
@@ -620,7 +648,7 @@
       </w:r>
       <w:r>
         <w:rPr>
-          <w:rFonts w:ascii="Calibri" w:hAnsi="Calibri"/>
+          <w:rFonts w:asciiTheme="minorHAnsi" w:eastAsiaTheme="minorEastAsia" w:hAnsiTheme="minorHAnsi" w:cstheme="minorBidi"/>
           <w:noProof/>
           <w:sz w:val="22"/>
           <w:szCs w:val="22"/>
@@ -649,7 +677,7 @@
         <w:rPr>
           <w:noProof/>
         </w:rPr>
-        <w:instrText xml:space="preserve"> PAGEREF _Toc34663881 \h </w:instrText>
+        <w:instrText xml:space="preserve"> PAGEREF _Toc34773706 \h </w:instrText>
       </w:r>
       <w:r>
         <w:rPr>
@@ -682,7 +710,7 @@
           <w:tab w:val="left" w:pos="990"/>
         </w:tabs>
         <w:rPr>
-          <w:rFonts w:ascii="Calibri" w:hAnsi="Calibri"/>
+          <w:rFonts w:asciiTheme="minorHAnsi" w:eastAsiaTheme="minorEastAsia" w:hAnsiTheme="minorHAnsi" w:cstheme="minorBidi"/>
           <w:noProof/>
           <w:sz w:val="22"/>
           <w:szCs w:val="22"/>
@@ -696,7 +724,7 @@
       </w:r>
       <w:r>
         <w:rPr>
-          <w:rFonts w:ascii="Calibri" w:hAnsi="Calibri"/>
+          <w:rFonts w:asciiTheme="minorHAnsi" w:eastAsiaTheme="minorEastAsia" w:hAnsiTheme="minorHAnsi" w:cstheme="minorBidi"/>
           <w:noProof/>
           <w:sz w:val="22"/>
           <w:szCs w:val="22"/>
@@ -725,7 +753,7 @@
         <w:rPr>
           <w:noProof/>
         </w:rPr>
-        <w:instrText xml:space="preserve"> PAGEREF _Toc34663882 \h </w:instrText>
+        <w:instrText xml:space="preserve"> PAGEREF _Toc34773707 \h </w:instrText>
       </w:r>
       <w:r>
         <w:rPr>
@@ -758,7 +786,7 @@
           <w:tab w:val="left" w:pos="990"/>
         </w:tabs>
         <w:rPr>
-          <w:rFonts w:ascii="Calibri" w:hAnsi="Calibri"/>
+          <w:rFonts w:asciiTheme="minorHAnsi" w:eastAsiaTheme="minorEastAsia" w:hAnsiTheme="minorHAnsi" w:cstheme="minorBidi"/>
           <w:noProof/>
           <w:sz w:val="22"/>
           <w:szCs w:val="22"/>
@@ -772,7 +800,7 @@
       </w:r>
       <w:r>
         <w:rPr>
-          <w:rFonts w:ascii="Calibri" w:hAnsi="Calibri"/>
+          <w:rFonts w:asciiTheme="minorHAnsi" w:eastAsiaTheme="minorEastAsia" w:hAnsiTheme="minorHAnsi" w:cstheme="minorBidi"/>
           <w:noProof/>
           <w:sz w:val="22"/>
           <w:szCs w:val="22"/>
@@ -801,7 +829,7 @@
         <w:rPr>
           <w:noProof/>
         </w:rPr>
-        <w:instrText xml:space="preserve"> PAGEREF _Toc34663883 \h </w:instrText>
+        <w:instrText xml:space="preserve"> PAGEREF _Toc34773708 \h </w:instrText>
       </w:r>
       <w:r>
         <w:rPr>
@@ -834,7 +862,7 @@
           <w:tab w:val="left" w:pos="432"/>
         </w:tabs>
         <w:rPr>
-          <w:rFonts w:ascii="Calibri" w:hAnsi="Calibri"/>
+          <w:rFonts w:asciiTheme="minorHAnsi" w:eastAsiaTheme="minorEastAsia" w:hAnsiTheme="minorHAnsi" w:cstheme="minorBidi"/>
           <w:noProof/>
           <w:sz w:val="22"/>
           <w:szCs w:val="22"/>
@@ -848,7 +876,7 @@
       </w:r>
       <w:r>
         <w:rPr>
-          <w:rFonts w:ascii="Calibri" w:hAnsi="Calibri"/>
+          <w:rFonts w:asciiTheme="minorHAnsi" w:eastAsiaTheme="minorEastAsia" w:hAnsiTheme="minorHAnsi" w:cstheme="minorBidi"/>
           <w:noProof/>
           <w:sz w:val="22"/>
           <w:szCs w:val="22"/>
@@ -877,7 +905,7 @@
         <w:rPr>
           <w:noProof/>
         </w:rPr>
-        <w:instrText xml:space="preserve"> PAGEREF _Toc34663884 \h </w:instrText>
+        <w:instrText xml:space="preserve"> PAGEREF _Toc34773709 \h </w:instrText>
       </w:r>
       <w:r>
         <w:rPr>
@@ -894,7 +922,7 @@
         <w:rPr>
           <w:noProof/>
         </w:rPr>
-        <w:t>4</w:t>
+        <w:t>5</w:t>
       </w:r>
       <w:r>
         <w:rPr>
@@ -910,7 +938,7 @@
           <w:tab w:val="left" w:pos="432"/>
         </w:tabs>
         <w:rPr>
-          <w:rFonts w:ascii="Calibri" w:hAnsi="Calibri"/>
+          <w:rFonts w:asciiTheme="minorHAnsi" w:eastAsiaTheme="minorEastAsia" w:hAnsiTheme="minorHAnsi" w:cstheme="minorBidi"/>
           <w:noProof/>
           <w:sz w:val="22"/>
           <w:szCs w:val="22"/>
@@ -924,7 +952,7 @@
       </w:r>
       <w:r>
         <w:rPr>
-          <w:rFonts w:ascii="Calibri" w:hAnsi="Calibri"/>
+          <w:rFonts w:asciiTheme="minorHAnsi" w:eastAsiaTheme="minorEastAsia" w:hAnsiTheme="minorHAnsi" w:cstheme="minorBidi"/>
           <w:noProof/>
           <w:sz w:val="22"/>
           <w:szCs w:val="22"/>
@@ -953,7 +981,7 @@
         <w:rPr>
           <w:noProof/>
         </w:rPr>
-        <w:instrText xml:space="preserve"> PAGEREF _Toc34663885 \h </w:instrText>
+        <w:instrText xml:space="preserve"> PAGEREF _Toc34773710 \h </w:instrText>
       </w:r>
       <w:r>
         <w:rPr>
@@ -970,7 +998,7 @@
         <w:rPr>
           <w:noProof/>
         </w:rPr>
-        <w:t>4</w:t>
+        <w:t>5</w:t>
       </w:r>
       <w:r>
         <w:rPr>
@@ -986,7 +1014,7 @@
           <w:tab w:val="left" w:pos="990"/>
         </w:tabs>
         <w:rPr>
-          <w:rFonts w:ascii="Calibri" w:hAnsi="Calibri"/>
+          <w:rFonts w:asciiTheme="minorHAnsi" w:eastAsiaTheme="minorEastAsia" w:hAnsiTheme="minorHAnsi" w:cstheme="minorBidi"/>
           <w:noProof/>
           <w:sz w:val="22"/>
           <w:szCs w:val="22"/>
@@ -1000,7 +1028,7 @@
       </w:r>
       <w:r>
         <w:rPr>
-          <w:rFonts w:ascii="Calibri" w:hAnsi="Calibri"/>
+          <w:rFonts w:asciiTheme="minorHAnsi" w:eastAsiaTheme="minorEastAsia" w:hAnsiTheme="minorHAnsi" w:cstheme="minorBidi"/>
           <w:noProof/>
           <w:sz w:val="22"/>
           <w:szCs w:val="22"/>
@@ -1029,7 +1057,7 @@
         <w:rPr>
           <w:noProof/>
         </w:rPr>
-        <w:instrText xml:space="preserve"> PAGEREF _Toc34663886 \h </w:instrText>
+        <w:instrText xml:space="preserve"> PAGEREF _Toc34773711 \h </w:instrText>
       </w:r>
       <w:r>
         <w:rPr>
@@ -1046,7 +1074,7 @@
         <w:rPr>
           <w:noProof/>
         </w:rPr>
-        <w:t>4</w:t>
+        <w:t>5</w:t>
       </w:r>
       <w:r>
         <w:rPr>
@@ -1062,7 +1090,7 @@
           <w:tab w:val="left" w:pos="990"/>
         </w:tabs>
         <w:rPr>
-          <w:rFonts w:ascii="Calibri" w:hAnsi="Calibri"/>
+          <w:rFonts w:asciiTheme="minorHAnsi" w:eastAsiaTheme="minorEastAsia" w:hAnsiTheme="minorHAnsi" w:cstheme="minorBidi"/>
           <w:noProof/>
           <w:sz w:val="22"/>
           <w:szCs w:val="22"/>
@@ -1076,7 +1104,7 @@
       </w:r>
       <w:r>
         <w:rPr>
-          <w:rFonts w:ascii="Calibri" w:hAnsi="Calibri"/>
+          <w:rFonts w:asciiTheme="minorHAnsi" w:eastAsiaTheme="minorEastAsia" w:hAnsiTheme="minorHAnsi" w:cstheme="minorBidi"/>
           <w:noProof/>
           <w:sz w:val="22"/>
           <w:szCs w:val="22"/>
@@ -1105,7 +1133,7 @@
         <w:rPr>
           <w:noProof/>
         </w:rPr>
-        <w:instrText xml:space="preserve"> PAGEREF _Toc34663887 \h </w:instrText>
+        <w:instrText xml:space="preserve"> PAGEREF _Toc34773712 \h </w:instrText>
       </w:r>
       <w:r>
         <w:rPr>
@@ -1138,7 +1166,7 @@
           <w:tab w:val="left" w:pos="432"/>
         </w:tabs>
         <w:rPr>
-          <w:rFonts w:ascii="Calibri" w:hAnsi="Calibri"/>
+          <w:rFonts w:asciiTheme="minorHAnsi" w:eastAsiaTheme="minorEastAsia" w:hAnsiTheme="minorHAnsi" w:cstheme="minorBidi"/>
           <w:noProof/>
           <w:sz w:val="22"/>
           <w:szCs w:val="22"/>
@@ -1152,7 +1180,7 @@
       </w:r>
       <w:r>
         <w:rPr>
-          <w:rFonts w:ascii="Calibri" w:hAnsi="Calibri"/>
+          <w:rFonts w:asciiTheme="minorHAnsi" w:eastAsiaTheme="minorEastAsia" w:hAnsiTheme="minorHAnsi" w:cstheme="minorBidi"/>
           <w:noProof/>
           <w:sz w:val="22"/>
           <w:szCs w:val="22"/>
@@ -1181,7 +1209,7 @@
         <w:rPr>
           <w:noProof/>
         </w:rPr>
-        <w:instrText xml:space="preserve"> PAGEREF _Toc34663888 \h </w:instrText>
+        <w:instrText xml:space="preserve"> PAGEREF _Toc34773713 \h </w:instrText>
       </w:r>
       <w:r>
         <w:rPr>
@@ -1214,7 +1242,7 @@
           <w:tab w:val="left" w:pos="990"/>
         </w:tabs>
         <w:rPr>
-          <w:rFonts w:ascii="Calibri" w:hAnsi="Calibri"/>
+          <w:rFonts w:asciiTheme="minorHAnsi" w:eastAsiaTheme="minorEastAsia" w:hAnsiTheme="minorHAnsi" w:cstheme="minorBidi"/>
           <w:noProof/>
           <w:sz w:val="22"/>
           <w:szCs w:val="22"/>
@@ -1228,7 +1256,7 @@
       </w:r>
       <w:r>
         <w:rPr>
-          <w:rFonts w:ascii="Calibri" w:hAnsi="Calibri"/>
+          <w:rFonts w:asciiTheme="minorHAnsi" w:eastAsiaTheme="minorEastAsia" w:hAnsiTheme="minorHAnsi" w:cstheme="minorBidi"/>
           <w:noProof/>
           <w:sz w:val="22"/>
           <w:szCs w:val="22"/>
@@ -1257,7 +1285,7 @@
         <w:rPr>
           <w:noProof/>
         </w:rPr>
-        <w:instrText xml:space="preserve"> PAGEREF _Toc34663889 \h </w:instrText>
+        <w:instrText xml:space="preserve"> PAGEREF _Toc34773714 \h </w:instrText>
       </w:r>
       <w:r>
         <w:rPr>
@@ -1274,7 +1302,7 @@
         <w:rPr>
           <w:noProof/>
         </w:rPr>
-        <w:t>5</w:t>
+        <w:t>6</w:t>
       </w:r>
       <w:r>
         <w:rPr>
@@ -1290,7 +1318,7 @@
           <w:tab w:val="left" w:pos="990"/>
         </w:tabs>
         <w:rPr>
-          <w:rFonts w:ascii="Calibri" w:hAnsi="Calibri"/>
+          <w:rFonts w:asciiTheme="minorHAnsi" w:eastAsiaTheme="minorEastAsia" w:hAnsiTheme="minorHAnsi" w:cstheme="minorBidi"/>
           <w:noProof/>
           <w:sz w:val="22"/>
           <w:szCs w:val="22"/>
@@ -1304,7 +1332,7 @@
       </w:r>
       <w:r>
         <w:rPr>
-          <w:rFonts w:ascii="Calibri" w:hAnsi="Calibri"/>
+          <w:rFonts w:asciiTheme="minorHAnsi" w:eastAsiaTheme="minorEastAsia" w:hAnsiTheme="minorHAnsi" w:cstheme="minorBidi"/>
           <w:noProof/>
           <w:sz w:val="22"/>
           <w:szCs w:val="22"/>
@@ -1333,7 +1361,7 @@
         <w:rPr>
           <w:noProof/>
         </w:rPr>
-        <w:instrText xml:space="preserve"> PAGEREF _Toc34663890 \h </w:instrText>
+        <w:instrText xml:space="preserve"> PAGEREF _Toc34773715 \h </w:instrText>
       </w:r>
       <w:r>
         <w:rPr>
@@ -1350,7 +1378,7 @@
         <w:rPr>
           <w:noProof/>
         </w:rPr>
-        <w:t>5</w:t>
+        <w:t>6</w:t>
       </w:r>
       <w:r>
         <w:rPr>
@@ -1366,7 +1394,7 @@
           <w:tab w:val="left" w:pos="990"/>
         </w:tabs>
         <w:rPr>
-          <w:rFonts w:ascii="Calibri" w:hAnsi="Calibri"/>
+          <w:rFonts w:asciiTheme="minorHAnsi" w:eastAsiaTheme="minorEastAsia" w:hAnsiTheme="minorHAnsi" w:cstheme="minorBidi"/>
           <w:noProof/>
           <w:sz w:val="22"/>
           <w:szCs w:val="22"/>
@@ -1380,7 +1408,7 @@
       </w:r>
       <w:r>
         <w:rPr>
-          <w:rFonts w:ascii="Calibri" w:hAnsi="Calibri"/>
+          <w:rFonts w:asciiTheme="minorHAnsi" w:eastAsiaTheme="minorEastAsia" w:hAnsiTheme="minorHAnsi" w:cstheme="minorBidi"/>
           <w:noProof/>
           <w:sz w:val="22"/>
           <w:szCs w:val="22"/>
@@ -1409,7 +1437,7 @@
         <w:rPr>
           <w:noProof/>
         </w:rPr>
-        <w:instrText xml:space="preserve"> PAGEREF _Toc34663891 \h </w:instrText>
+        <w:instrText xml:space="preserve"> PAGEREF _Toc34773716 \h </w:instrText>
       </w:r>
       <w:r>
         <w:rPr>
@@ -1426,7 +1454,7 @@
         <w:rPr>
           <w:noProof/>
         </w:rPr>
-        <w:t>5</w:t>
+        <w:t>6</w:t>
       </w:r>
       <w:r>
         <w:rPr>
@@ -1439,7 +1467,7 @@
       <w:pPr>
         <w:pStyle w:val="TOC3"/>
         <w:rPr>
-          <w:rFonts w:ascii="Calibri" w:hAnsi="Calibri"/>
+          <w:rFonts w:asciiTheme="minorHAnsi" w:eastAsiaTheme="minorEastAsia" w:hAnsiTheme="minorHAnsi" w:cstheme="minorBidi"/>
           <w:sz w:val="22"/>
           <w:szCs w:val="22"/>
         </w:rPr>
@@ -1449,7 +1477,7 @@
       </w:r>
       <w:r>
         <w:rPr>
-          <w:rFonts w:ascii="Calibri" w:hAnsi="Calibri"/>
+          <w:rFonts w:asciiTheme="minorHAnsi" w:eastAsiaTheme="minorEastAsia" w:hAnsiTheme="minorHAnsi" w:cstheme="minorBidi"/>
           <w:sz w:val="22"/>
           <w:szCs w:val="22"/>
         </w:rPr>
@@ -1465,13 +1493,13 @@
         <w:fldChar w:fldCharType="begin"/>
       </w:r>
       <w:r>
-        <w:instrText xml:space="preserve"> PAGEREF _Toc34663892 \h </w:instrText>
+        <w:instrText xml:space="preserve"> PAGEREF _Toc34773717 \h </w:instrText>
       </w:r>
       <w:r>
         <w:fldChar w:fldCharType="separate"/>
       </w:r>
       <w:r>
-        <w:t>5</w:t>
+        <w:t>7</w:t>
       </w:r>
       <w:r>
         <w:fldChar w:fldCharType="end"/>
@@ -1481,23 +1509,29 @@
       <w:pPr>
         <w:pStyle w:val="TOC3"/>
         <w:rPr>
-          <w:rFonts w:ascii="Calibri" w:hAnsi="Calibri"/>
+          <w:rFonts w:asciiTheme="minorHAnsi" w:eastAsiaTheme="minorEastAsia" w:hAnsiTheme="minorHAnsi" w:cstheme="minorBidi"/>
           <w:sz w:val="22"/>
           <w:szCs w:val="22"/>
         </w:rPr>
       </w:pPr>
       <w:r>
+        <w:rPr>
+          <w:bCs/>
+        </w:rPr>
         <w:t>4.3.2</w:t>
       </w:r>
       <w:r>
         <w:rPr>
-          <w:rFonts w:ascii="Calibri" w:hAnsi="Calibri"/>
+          <w:rFonts w:asciiTheme="minorHAnsi" w:eastAsiaTheme="minorEastAsia" w:hAnsiTheme="minorHAnsi" w:cstheme="minorBidi"/>
           <w:sz w:val="22"/>
           <w:szCs w:val="22"/>
         </w:rPr>
         <w:tab/>
       </w:r>
       <w:r>
+        <w:rPr>
+          <w:bCs/>
+        </w:rPr>
         <w:t>Support Documentation</w:t>
       </w:r>
       <w:r>
@@ -1507,13 +1541,13 @@
         <w:fldChar w:fldCharType="begin"/>
       </w:r>
       <w:r>
-        <w:instrText xml:space="preserve"> PAGEREF _Toc34663893 \h </w:instrText>
+        <w:instrText xml:space="preserve"> PAGEREF _Toc34773718 \h </w:instrText>
       </w:r>
       <w:r>
         <w:fldChar w:fldCharType="separate"/>
       </w:r>
       <w:r>
-        <w:t>5</w:t>
+        <w:t>7</w:t>
       </w:r>
       <w:r>
         <w:fldChar w:fldCharType="end"/>
@@ -1523,23 +1557,29 @@
       <w:pPr>
         <w:pStyle w:val="TOC3"/>
         <w:rPr>
-          <w:rFonts w:ascii="Calibri" w:hAnsi="Calibri"/>
+          <w:rFonts w:asciiTheme="minorHAnsi" w:eastAsiaTheme="minorEastAsia" w:hAnsiTheme="minorHAnsi" w:cstheme="minorBidi"/>
           <w:sz w:val="22"/>
           <w:szCs w:val="22"/>
         </w:rPr>
       </w:pPr>
       <w:r>
+        <w:rPr>
+          <w:bCs/>
+        </w:rPr>
         <w:t>4.3.3</w:t>
       </w:r>
       <w:r>
         <w:rPr>
-          <w:rFonts w:ascii="Calibri" w:hAnsi="Calibri"/>
+          <w:rFonts w:asciiTheme="minorHAnsi" w:eastAsiaTheme="minorEastAsia" w:hAnsiTheme="minorHAnsi" w:cstheme="minorBidi"/>
           <w:sz w:val="22"/>
           <w:szCs w:val="22"/>
         </w:rPr>
         <w:tab/>
       </w:r>
       <w:r>
+        <w:rPr>
+          <w:bCs/>
+        </w:rPr>
         <w:t>Support Personnel</w:t>
       </w:r>
       <w:r>
@@ -1549,13 +1589,13 @@
         <w:fldChar w:fldCharType="begin"/>
       </w:r>
       <w:r>
-        <w:instrText xml:space="preserve"> PAGEREF _Toc34663894 \h </w:instrText>
+        <w:instrText xml:space="preserve"> PAGEREF _Toc34773719 \h </w:instrText>
       </w:r>
       <w:r>
         <w:fldChar w:fldCharType="separate"/>
       </w:r>
       <w:r>
-        <w:t>5</w:t>
+        <w:t>8</w:t>
       </w:r>
       <w:r>
         <w:fldChar w:fldCharType="end"/>
@@ -1568,7 +1608,7 @@
           <w:tab w:val="left" w:pos="432"/>
         </w:tabs>
         <w:rPr>
-          <w:rFonts w:ascii="Calibri" w:hAnsi="Calibri"/>
+          <w:rFonts w:asciiTheme="minorHAnsi" w:eastAsiaTheme="minorEastAsia" w:hAnsiTheme="minorHAnsi" w:cstheme="minorBidi"/>
           <w:noProof/>
           <w:sz w:val="22"/>
           <w:szCs w:val="22"/>
@@ -1582,7 +1622,7 @@
       </w:r>
       <w:r>
         <w:rPr>
-          <w:rFonts w:ascii="Calibri" w:hAnsi="Calibri"/>
+          <w:rFonts w:asciiTheme="minorHAnsi" w:eastAsiaTheme="minorEastAsia" w:hAnsiTheme="minorHAnsi" w:cstheme="minorBidi"/>
           <w:noProof/>
           <w:sz w:val="22"/>
           <w:szCs w:val="22"/>
@@ -1611,7 +1651,7 @@
         <w:rPr>
           <w:noProof/>
         </w:rPr>
-        <w:instrText xml:space="preserve"> PAGEREF _Toc34663895 \h </w:instrText>
+        <w:instrText xml:space="preserve"> PAGEREF _Toc34773720 \h </w:instrText>
       </w:r>
       <w:r>
         <w:rPr>
@@ -1628,7 +1668,7 @@
         <w:rPr>
           <w:noProof/>
         </w:rPr>
-        <w:t>5</w:t>
+        <w:t>8</w:t>
       </w:r>
       <w:r>
         <w:rPr>
@@ -1658,7 +1698,7 @@
       </w:pPr>
       <w:bookmarkStart w:id="0" w:name="_Toc456598586"/>
       <w:bookmarkStart w:id="1" w:name="_Toc456600917"/>
-      <w:bookmarkStart w:id="2" w:name="_Toc34663879"/>
+      <w:bookmarkStart w:id="2" w:name="_Toc34773704"/>
       <w:r>
         <w:t>Introduction</w:t>
       </w:r>
@@ -1693,7 +1733,7 @@
       </w:pPr>
       <w:bookmarkStart w:id="3" w:name="_Toc456598587"/>
       <w:bookmarkStart w:id="4" w:name="_Toc456600918"/>
-      <w:bookmarkStart w:id="5" w:name="_Toc34663880"/>
+      <w:bookmarkStart w:id="5" w:name="_Toc34773705"/>
       <w:r>
         <w:t>Purpose</w:t>
       </w:r>
@@ -1728,7 +1768,7 @@
       </w:pPr>
       <w:bookmarkStart w:id="6" w:name="_Toc456598588"/>
       <w:bookmarkStart w:id="7" w:name="_Toc456600919"/>
-      <w:bookmarkStart w:id="8" w:name="_Toc34663881"/>
+      <w:bookmarkStart w:id="8" w:name="_Toc34773706"/>
       <w:r>
         <w:t>Scope</w:t>
       </w:r>
@@ -1941,7 +1981,7 @@
       </w:pPr>
       <w:bookmarkStart w:id="9" w:name="_Toc456598589"/>
       <w:bookmarkStart w:id="10" w:name="_Toc456600920"/>
-      <w:bookmarkStart w:id="11" w:name="_Toc34663882"/>
+      <w:bookmarkStart w:id="11" w:name="_Toc34773707"/>
       <w:r>
         <w:t>Definitions, Acronyms, and Abbreviations</w:t>
       </w:r>
@@ -2062,7 +2102,7 @@
       </w:pPr>
       <w:bookmarkStart w:id="12" w:name="_Toc456598591"/>
       <w:bookmarkStart w:id="13" w:name="_Toc456600922"/>
-      <w:bookmarkStart w:id="14" w:name="_Toc34663883"/>
+      <w:bookmarkStart w:id="14" w:name="_Toc34773708"/>
       <w:r>
         <w:t>Overview</w:t>
       </w:r>
@@ -2115,379 +2155,2082 @@
         <w:lastRenderedPageBreak/>
         <w:t>from facilities to hardware, and so on. In this section, the plan also references all the software, support, and documentation that will be delivered to UNA upon completion. Lastly, a discussion on the training that will be provided and a rough timeline for training is provided.</w:t>
       </w:r>
-      <w:bookmarkStart w:id="15" w:name="_GoBack"/>
+    </w:p>
+    <w:p>
+      <w:pPr>
+        <w:pStyle w:val="Heading1"/>
+      </w:pPr>
+      <w:bookmarkStart w:id="15" w:name="_Toc456598590"/>
+      <w:bookmarkStart w:id="16" w:name="_Toc456600921"/>
+      <w:bookmarkStart w:id="17" w:name="_Toc34773709"/>
+      <w:r>
+        <w:t>References</w:t>
+      </w:r>
       <w:bookmarkEnd w:id="15"/>
-    </w:p>
-    <w:p>
-      <w:pPr>
-        <w:pStyle w:val="Heading1"/>
-      </w:pPr>
-      <w:bookmarkStart w:id="16" w:name="_Toc456598590"/>
-      <w:bookmarkStart w:id="17" w:name="_Toc456600921"/>
-      <w:bookmarkStart w:id="18" w:name="_Toc34663884"/>
-      <w:r>
-        <w:t>References</w:t>
-      </w:r>
       <w:bookmarkEnd w:id="16"/>
       <w:bookmarkEnd w:id="17"/>
+    </w:p>
+    <w:p>
+      <w:pPr>
+        <w:pStyle w:val="InfoBlue"/>
+        <w:rPr>
+          <w:i w:val="0"/>
+          <w:iCs/>
+          <w:color w:val="auto"/>
+        </w:rPr>
+      </w:pPr>
+      <w:r>
+        <w:rPr>
+          <w:i w:val="0"/>
+          <w:iCs/>
+          <w:color w:val="auto"/>
+        </w:rPr>
+        <w:t xml:space="preserve">Deployment Schedule: This document </w:t>
+      </w:r>
+      <w:proofErr w:type="gramStart"/>
+      <w:r>
+        <w:rPr>
+          <w:i w:val="0"/>
+          <w:iCs/>
+          <w:color w:val="auto"/>
+        </w:rPr>
+        <w:t>is located in</w:t>
+      </w:r>
+      <w:proofErr w:type="gramEnd"/>
+      <w:r>
+        <w:rPr>
+          <w:i w:val="0"/>
+          <w:iCs/>
+          <w:color w:val="auto"/>
+        </w:rPr>
+        <w:t xml:space="preserve"> Appendix A (PDF file) and details maps out the proposed schedule for project completion.</w:t>
+      </w:r>
+      <w:bookmarkStart w:id="18" w:name="_GoBack"/>
       <w:bookmarkEnd w:id="18"/>
     </w:p>
     <w:p>
       <w:pPr>
+        <w:pStyle w:val="Heading1"/>
+      </w:pPr>
+      <w:bookmarkStart w:id="19" w:name="_Toc34773710"/>
+      <w:r>
+        <w:t>Deployment Planning</w:t>
+      </w:r>
+      <w:bookmarkEnd w:id="19"/>
+    </w:p>
+    <w:p>
+      <w:pPr>
+        <w:pStyle w:val="BodyText"/>
+      </w:pPr>
+      <w:r>
+        <w:t>In this section we will point out the deployment planning which includes the responsibilities of the development team and the customer.</w:t>
+      </w:r>
+    </w:p>
+    <w:p>
+      <w:pPr>
+        <w:pStyle w:val="Heading2"/>
+      </w:pPr>
+      <w:bookmarkStart w:id="20" w:name="_Toc34773711"/>
+      <w:r>
+        <w:t>Responsibilities</w:t>
+      </w:r>
+      <w:bookmarkEnd w:id="20"/>
+    </w:p>
+    <w:p>
+      <w:pPr>
+        <w:keepNext/>
+        <w:numPr>
+          <w:ilvl w:val="2"/>
+          <w:numId w:val="1"/>
+        </w:numPr>
+        <w:spacing w:before="120" w:after="60"/>
+        <w:outlineLvl w:val="2"/>
+        <w:rPr>
+          <w:rFonts w:ascii="Arial" w:hAnsi="Arial"/>
+          <w:i/>
+        </w:rPr>
+      </w:pPr>
+      <w:r>
+        <w:rPr>
+          <w:rFonts w:ascii="Arial" w:hAnsi="Arial"/>
+          <w:i/>
+        </w:rPr>
+        <w:t>Development team responsibilities</w:t>
+      </w:r>
+    </w:p>
+    <w:p>
+      <w:pPr>
+        <w:ind w:left="720"/>
+      </w:pPr>
+      <w:r>
+        <w:t>The development team will have the following responsibilities in order to deploy the software:</w:t>
+      </w:r>
+    </w:p>
+    <w:p>
+      <w:pPr>
+        <w:numPr>
+          <w:ilvl w:val="0"/>
+          <w:numId w:val="31"/>
+        </w:numPr>
+        <w:contextualSpacing/>
+      </w:pPr>
+      <w:r>
+        <w:t>Make sure that the software has been well frequently tested</w:t>
+      </w:r>
+    </w:p>
+    <w:p>
+      <w:pPr>
+        <w:numPr>
+          <w:ilvl w:val="0"/>
+          <w:numId w:val="31"/>
+        </w:numPr>
+        <w:contextualSpacing/>
+      </w:pPr>
+      <w:r>
+        <w:t>Make sure that the software is secure and function properly</w:t>
+      </w:r>
+    </w:p>
+    <w:p>
+      <w:pPr>
+        <w:numPr>
+          <w:ilvl w:val="0"/>
+          <w:numId w:val="31"/>
+        </w:numPr>
+        <w:contextualSpacing/>
+      </w:pPr>
+      <w:r>
+        <w:t>Make sure that the code is readable, well documented and well presented</w:t>
+      </w:r>
+    </w:p>
+    <w:p>
+      <w:pPr>
+        <w:numPr>
+          <w:ilvl w:val="0"/>
+          <w:numId w:val="31"/>
+        </w:numPr>
+        <w:contextualSpacing/>
+      </w:pPr>
+      <w:r>
+        <w:t>Make sure that there is a manual of how-to use the system</w:t>
+      </w:r>
+    </w:p>
+    <w:p>
+      <w:pPr>
+        <w:numPr>
+          <w:ilvl w:val="0"/>
+          <w:numId w:val="31"/>
+        </w:numPr>
+        <w:contextualSpacing/>
+      </w:pPr>
+      <w:r>
+        <w:t xml:space="preserve">Make sure that everything </w:t>
+      </w:r>
+      <w:proofErr w:type="gramStart"/>
+      <w:r>
+        <w:t>respond</w:t>
+      </w:r>
+      <w:proofErr w:type="gramEnd"/>
+    </w:p>
+    <w:p>
+      <w:pPr>
+        <w:numPr>
+          <w:ilvl w:val="0"/>
+          <w:numId w:val="31"/>
+        </w:numPr>
+        <w:contextualSpacing/>
+      </w:pPr>
+      <w:r>
+        <w:t>Make sure that customer</w:t>
+      </w:r>
+      <w:r>
+        <w:t>’</w:t>
+      </w:r>
+      <w:r>
+        <w:t>s requirements have been fulfilled</w:t>
+      </w:r>
+    </w:p>
+    <w:p>
+      <w:pPr>
+        <w:numPr>
+          <w:ilvl w:val="0"/>
+          <w:numId w:val="31"/>
+        </w:numPr>
+        <w:contextualSpacing/>
+      </w:pPr>
+      <w:r>
+        <w:t>Make sure that the features of the system are clarified</w:t>
+      </w:r>
+    </w:p>
+    <w:p>
+      <w:pPr>
+        <w:numPr>
+          <w:ilvl w:val="0"/>
+          <w:numId w:val="31"/>
+        </w:numPr>
+        <w:contextualSpacing/>
+      </w:pPr>
+      <w:r>
+        <w:t>Make sure that the deployment is on schedule and as planned</w:t>
+      </w:r>
+    </w:p>
+    <w:p>
+      <w:pPr>
+        <w:ind w:left="1800"/>
+        <w:contextualSpacing/>
+      </w:pPr>
+    </w:p>
+    <w:p>
+      <w:pPr>
+        <w:keepNext/>
+        <w:numPr>
+          <w:ilvl w:val="2"/>
+          <w:numId w:val="1"/>
+        </w:numPr>
+        <w:spacing w:before="120" w:after="60"/>
+        <w:outlineLvl w:val="2"/>
+        <w:rPr>
+          <w:rFonts w:ascii="Arial" w:hAnsi="Arial"/>
+          <w:i/>
+        </w:rPr>
+      </w:pPr>
+      <w:r>
+        <w:rPr>
+          <w:rFonts w:ascii="Arial" w:hAnsi="Arial"/>
+          <w:i/>
+        </w:rPr>
+        <w:t>Customer responsibilities</w:t>
+      </w:r>
+    </w:p>
+    <w:p>
+      <w:pPr>
+        <w:ind w:left="720"/>
+      </w:pPr>
+      <w:r>
+        <w:t>The customer in his turn also has responsibilities such as:</w:t>
+      </w:r>
+    </w:p>
+    <w:p>
+      <w:pPr>
+        <w:numPr>
+          <w:ilvl w:val="0"/>
+          <w:numId w:val="31"/>
+        </w:numPr>
+        <w:contextualSpacing/>
+      </w:pPr>
+      <w:r>
+        <w:t>Focus on the training for a better understanding of the system</w:t>
+      </w:r>
+    </w:p>
+    <w:p>
+      <w:pPr>
+        <w:numPr>
+          <w:ilvl w:val="0"/>
+          <w:numId w:val="31"/>
+        </w:numPr>
+        <w:contextualSpacing/>
+      </w:pPr>
+      <w:r>
+        <w:t>Follow the instructions related to the security of the system</w:t>
+      </w:r>
+    </w:p>
+    <w:p>
+      <w:pPr>
+        <w:numPr>
+          <w:ilvl w:val="0"/>
+          <w:numId w:val="31"/>
+        </w:numPr>
+        <w:contextualSpacing/>
+      </w:pPr>
+      <w:r>
+        <w:t>Report issues to the development team</w:t>
+      </w:r>
+    </w:p>
+    <w:p>
+      <w:pPr>
+        <w:numPr>
+          <w:ilvl w:val="0"/>
+          <w:numId w:val="31"/>
+        </w:numPr>
+        <w:contextualSpacing/>
+      </w:pPr>
+      <w:r>
+        <w:t>Request enhancement, update or upgrade of the system</w:t>
+      </w:r>
+    </w:p>
+    <w:p>
+      <w:pPr>
+        <w:numPr>
+          <w:ilvl w:val="0"/>
+          <w:numId w:val="31"/>
+        </w:numPr>
+        <w:contextualSpacing/>
+      </w:pPr>
+      <w:r>
+        <w:t>Allocate the space and resources for the deployment</w:t>
+      </w:r>
+    </w:p>
+    <w:p>
+      <w:pPr>
+        <w:numPr>
+          <w:ilvl w:val="0"/>
+          <w:numId w:val="31"/>
+        </w:numPr>
+        <w:contextualSpacing/>
+      </w:pPr>
+      <w:r>
+        <w:t>Schedule training for the use of the software</w:t>
+      </w:r>
+    </w:p>
+    <w:p>
+      <w:pPr>
+        <w:pStyle w:val="Heading2"/>
+      </w:pPr>
+      <w:bookmarkStart w:id="21" w:name="_Toc34773712"/>
+      <w:r>
+        <w:t>Schedule</w:t>
+      </w:r>
+      <w:bookmarkEnd w:id="21"/>
+    </w:p>
+    <w:p>
+      <w:pPr>
         <w:pStyle w:val="InfoBlue"/>
-      </w:pPr>
-      <w:r>
-        <w:t xml:space="preserve">[This subsection provides a complete list of all documents referenced elsewhere in the </w:t>
+        <w:rPr>
+          <w:i w:val="0"/>
+          <w:iCs/>
+          <w:color w:val="auto"/>
+        </w:rPr>
+      </w:pPr>
+      <w:r>
+        <w:rPr>
+          <w:i w:val="0"/>
+          <w:iCs/>
+          <w:color w:val="auto"/>
+        </w:rPr>
+        <w:t>The proposed deployment schedule for this project may be found in Appendix A which is a separate (PDF) file.</w:t>
+      </w:r>
+    </w:p>
+    <w:p>
+      <w:pPr>
+        <w:pStyle w:val="Heading1"/>
+      </w:pPr>
+      <w:bookmarkStart w:id="22" w:name="_Toc34773713"/>
+      <w:r>
+        <w:t>Resources</w:t>
+      </w:r>
+      <w:bookmarkEnd w:id="22"/>
+    </w:p>
+    <w:p>
+      <w:pPr>
+        <w:pStyle w:val="NormalWeb"/>
+        <w:shd w:val="clear" w:color="auto" w:fill="FFFFFF"/>
+        <w:spacing w:before="120" w:beforeAutospacing="0" w:after="120" w:afterAutospacing="0"/>
+        <w:rPr>
+          <w:color w:val="222222"/>
+          <w:sz w:val="20"/>
+          <w:szCs w:val="20"/>
+        </w:rPr>
+      </w:pPr>
+      <w:r>
+        <w:rPr>
+          <w:color w:val="222222"/>
+          <w:sz w:val="20"/>
+          <w:szCs w:val="20"/>
+        </w:rPr>
+        <w:t xml:space="preserve">The </w:t>
       </w:r>
       <w:r>
         <w:rPr>
           <w:b/>
           <w:bCs/>
-        </w:rPr>
-        <w:t>Deployment Plan</w:t>
-      </w:r>
-      <w:r>
-        <w:t>. Identify each document by title, report number (if applicable), date, and publishing organization. Specify the sources from which the references can be obtained. This information may be provided by reference to an appendix or to another document.]</w:t>
-      </w:r>
-    </w:p>
-    <w:p>
-      <w:pPr>
-        <w:pStyle w:val="Heading1"/>
-      </w:pPr>
-      <w:bookmarkStart w:id="19" w:name="_Toc34663885"/>
-      <w:r>
-        <w:t>Deployment Planning</w:t>
-      </w:r>
-      <w:bookmarkEnd w:id="19"/>
-    </w:p>
-    <w:p>
-      <w:pPr>
-        <w:pStyle w:val="InfoBlue"/>
-      </w:pPr>
-      <w:r>
-        <w:t>[Describe all activities performed in deploying the product to the customer. Activities include planning, beta testing, preparing items to be delivered, packaging, “shipping”, installing the product, training, and support.]</w:t>
-      </w:r>
-    </w:p>
-    <w:p>
-      <w:pPr>
-        <w:pStyle w:val="Heading2"/>
-      </w:pPr>
-      <w:bookmarkStart w:id="20" w:name="_Toc34663886"/>
-      <w:r>
-        <w:t>Responsibilities</w:t>
-      </w:r>
-      <w:bookmarkEnd w:id="20"/>
-    </w:p>
-    <w:p>
-      <w:pPr>
-        <w:pStyle w:val="InfoBlue"/>
-      </w:pPr>
-      <w:r>
-        <w:t xml:space="preserve">[Identify the responsibilities of both the customer and the development team in preparing for deployment. Of </w:t>
-      </w:r>
-      <w:proofErr w:type="gramStart"/>
-      <w:r>
-        <w:t>particular relevance</w:t>
-      </w:r>
-      <w:proofErr w:type="gramEnd"/>
-      <w:r>
-        <w:t xml:space="preserve"> in this section is the description of the customer’s involvement in acceptance tests and the process to handle any discrepancies.]</w:t>
-      </w:r>
-    </w:p>
-    <w:p>
-      <w:pPr>
-        <w:pStyle w:val="Heading2"/>
-      </w:pPr>
-      <w:bookmarkStart w:id="21" w:name="_Toc34663887"/>
-      <w:r>
-        <w:t>Schedule</w:t>
-      </w:r>
-      <w:bookmarkEnd w:id="21"/>
-    </w:p>
-    <w:p>
-      <w:pPr>
-        <w:pStyle w:val="InfoBlue"/>
-      </w:pPr>
-      <w:r>
-        <w:t xml:space="preserve">[Describe the schedule and milestones to conduct the deployment activities. Deployment milestones need to conform to the project milestones. </w:t>
-      </w:r>
-    </w:p>
-    <w:p>
-      <w:pPr>
-        <w:pStyle w:val="InfoBlue"/>
-      </w:pPr>
-      <w:proofErr w:type="gramStart"/>
-      <w:r>
-        <w:t>Take into account</w:t>
-      </w:r>
-      <w:proofErr w:type="gramEnd"/>
-      <w:r>
-        <w:t xml:space="preserve"> the following Deployment workflow details:</w:t>
-      </w:r>
-    </w:p>
-    <w:p>
-      <w:pPr>
-        <w:pStyle w:val="InfoBlue"/>
+          <w:color w:val="222222"/>
+          <w:sz w:val="20"/>
+          <w:szCs w:val="20"/>
+        </w:rPr>
+        <w:t>resources</w:t>
+      </w:r>
+      <w:r>
+        <w:rPr>
+          <w:color w:val="222222"/>
+          <w:sz w:val="20"/>
+          <w:szCs w:val="20"/>
+        </w:rPr>
+        <w:t xml:space="preserve"> are required to carry out the project tasks. They can be people, equipment, facilities, funding, or anything else capable of definition (usually other than labor) required for the completion of a project activity. The lack of a resource will therefore be a constraint on the completion of the project activity. Resources may be storable or non-storable. Storable resources remain available unless depleted by usage and may be replenished by project tasks which produce them. Non-storable resources must be renewed for each time period, even if not used in previous time periods. </w:t>
+      </w:r>
+    </w:p>
+    <w:p>
+      <w:pPr>
+        <w:pStyle w:val="NormalWeb"/>
+        <w:shd w:val="clear" w:color="auto" w:fill="FFFFFF"/>
+        <w:spacing w:before="120" w:beforeAutospacing="0" w:after="120" w:afterAutospacing="0"/>
+        <w:rPr>
+          <w:color w:val="222222"/>
+          <w:sz w:val="20"/>
+          <w:szCs w:val="20"/>
+        </w:rPr>
+      </w:pPr>
+      <w:r>
+        <w:rPr>
+          <w:color w:val="222222"/>
+          <w:sz w:val="20"/>
+          <w:szCs w:val="20"/>
+        </w:rPr>
+        <w:t xml:space="preserve">Resource scheduling, availability and optimization are considered key to successful project management </w:t>
+      </w:r>
+    </w:p>
+    <w:p>
+      <w:pPr>
+        <w:pStyle w:val="NormalWeb"/>
+        <w:shd w:val="clear" w:color="auto" w:fill="FFFFFF"/>
+        <w:spacing w:before="120" w:beforeAutospacing="0" w:after="120" w:afterAutospacing="0"/>
+        <w:rPr>
+          <w:color w:val="222222"/>
+          <w:sz w:val="20"/>
+          <w:szCs w:val="20"/>
+        </w:rPr>
+      </w:pPr>
+      <w:r>
+        <w:rPr>
+          <w:color w:val="222222"/>
+          <w:sz w:val="20"/>
+          <w:szCs w:val="20"/>
+        </w:rPr>
+        <w:t xml:space="preserve">Allocation of limited resources is based on the priority given to each of the project activities. Their priority is calculated using the Critical path method and heuristic analysis. For a case with a constraint on the number of </w:t>
+      </w:r>
+      <w:r>
+        <w:rPr>
+          <w:color w:val="222222"/>
+          <w:sz w:val="20"/>
+          <w:szCs w:val="20"/>
+        </w:rPr>
+        <w:lastRenderedPageBreak/>
+        <w:t xml:space="preserve">resources, the objective is to create the most efficient schedule possible - minimizing project duration and maximizing the use of the resources </w:t>
+      </w:r>
+      <w:r>
+        <w:rPr>
+          <w:color w:val="222222"/>
+          <w:sz w:val="20"/>
+          <w:szCs w:val="20"/>
+        </w:rPr>
+        <w:t xml:space="preserve">available, the below mentioned list has resources </w:t>
+      </w:r>
+      <w:r>
+        <w:rPr>
+          <w:sz w:val="20"/>
+          <w:szCs w:val="20"/>
+        </w:rPr>
+        <w:t>and their sources required to carry out the planned deployment activites.</w:t>
+      </w:r>
+      <w:r>
+        <w:rPr>
+          <w:color w:val="222222"/>
+          <w:sz w:val="20"/>
+          <w:szCs w:val="20"/>
+        </w:rPr>
+        <w:t xml:space="preserve"> </w:t>
+      </w:r>
+    </w:p>
+    <w:p>
+      <w:pPr>
+        <w:pStyle w:val="BodyText"/>
+      </w:pPr>
+    </w:p>
+    <w:p>
+      <w:pPr>
+        <w:pStyle w:val="trt0xe"/>
         <w:numPr>
           <w:ilvl w:val="0"/>
-          <w:numId w:val="24"/>
+          <w:numId w:val="30"/>
         </w:numPr>
-      </w:pPr>
-      <w:r>
-        <w:t>Planning the Deployment</w:t>
-      </w:r>
-    </w:p>
-    <w:p>
-      <w:pPr>
-        <w:pStyle w:val="InfoBlue"/>
+        <w:shd w:val="clear" w:color="auto" w:fill="FFFFFF"/>
+        <w:spacing w:before="0" w:beforeAutospacing="0" w:after="60" w:afterAutospacing="0"/>
+        <w:ind w:left="0"/>
+        <w:rPr>
+          <w:color w:val="222222"/>
+          <w:sz w:val="20"/>
+          <w:szCs w:val="20"/>
+        </w:rPr>
+      </w:pPr>
+      <w:r>
+        <w:rPr>
+          <w:color w:val="222222"/>
+          <w:sz w:val="20"/>
+          <w:szCs w:val="20"/>
+        </w:rPr>
+        <w:t>Traditional </w:t>
+      </w:r>
+      <w:r>
+        <w:rPr>
+          <w:bCs/>
+          <w:color w:val="222222"/>
+          <w:sz w:val="20"/>
+          <w:szCs w:val="20"/>
+        </w:rPr>
+        <w:t>Project</w:t>
+      </w:r>
+      <w:r>
+        <w:rPr>
+          <w:color w:val="222222"/>
+          <w:sz w:val="20"/>
+          <w:szCs w:val="20"/>
+        </w:rPr>
+        <w:t> Management. - Toggl</w:t>
+      </w:r>
+    </w:p>
+    <w:p>
+      <w:pPr>
+        <w:pStyle w:val="trt0xe"/>
         <w:numPr>
           <w:ilvl w:val="0"/>
-          <w:numId w:val="24"/>
+          <w:numId w:val="30"/>
         </w:numPr>
-      </w:pPr>
-      <w:r>
-        <w:t>Developing Support Material</w:t>
-      </w:r>
-    </w:p>
-    <w:p>
-      <w:pPr>
-        <w:pStyle w:val="InfoBlue"/>
+        <w:shd w:val="clear" w:color="auto" w:fill="FFFFFF"/>
+        <w:spacing w:before="0" w:beforeAutospacing="0" w:after="60" w:afterAutospacing="0"/>
+        <w:ind w:left="0"/>
+        <w:rPr>
+          <w:color w:val="222222"/>
+          <w:sz w:val="20"/>
+          <w:szCs w:val="20"/>
+        </w:rPr>
+      </w:pPr>
+      <w:r>
+        <w:rPr>
+          <w:bCs/>
+          <w:color w:val="222222"/>
+          <w:sz w:val="20"/>
+          <w:szCs w:val="20"/>
+        </w:rPr>
+        <w:t>Software</w:t>
+      </w:r>
+      <w:r>
+        <w:rPr>
+          <w:color w:val="222222"/>
+          <w:sz w:val="20"/>
+          <w:szCs w:val="20"/>
+        </w:rPr>
+        <w:t> Requirements Management. - aNimble</w:t>
+      </w:r>
+    </w:p>
+    <w:p>
+      <w:pPr>
+        <w:pStyle w:val="trt0xe"/>
         <w:numPr>
           <w:ilvl w:val="0"/>
-          <w:numId w:val="24"/>
+          <w:numId w:val="30"/>
         </w:numPr>
-      </w:pPr>
-      <w:r>
-        <w:t xml:space="preserve">Managing Acceptance Tests </w:t>
-      </w:r>
+        <w:shd w:val="clear" w:color="auto" w:fill="FFFFFF"/>
+        <w:spacing w:before="0" w:beforeAutospacing="0" w:after="60" w:afterAutospacing="0"/>
+        <w:ind w:left="0"/>
+        <w:rPr>
+          <w:color w:val="222222"/>
+          <w:sz w:val="20"/>
+          <w:szCs w:val="20"/>
+        </w:rPr>
+      </w:pPr>
+      <w:r>
+        <w:rPr>
+          <w:bCs/>
+          <w:color w:val="222222"/>
+          <w:sz w:val="20"/>
+          <w:szCs w:val="20"/>
+        </w:rPr>
+        <w:t>Software</w:t>
+      </w:r>
+      <w:r>
+        <w:rPr>
+          <w:color w:val="222222"/>
+          <w:sz w:val="20"/>
+          <w:szCs w:val="20"/>
+        </w:rPr>
+        <w:t> Development Kits and </w:t>
+      </w:r>
+      <w:r>
+        <w:rPr>
+          <w:bCs/>
+          <w:color w:val="222222"/>
+          <w:sz w:val="20"/>
+          <w:szCs w:val="20"/>
+        </w:rPr>
+        <w:t>Software</w:t>
+      </w:r>
+      <w:r>
+        <w:rPr>
+          <w:color w:val="222222"/>
+          <w:sz w:val="20"/>
+          <w:szCs w:val="20"/>
+        </w:rPr>
+        <w:t> Quality. Java Runtime environments (JRE)</w:t>
+      </w:r>
+    </w:p>
+    <w:p>
+      <w:pPr>
+        <w:pStyle w:val="trt0xe"/>
+        <w:numPr>
+          <w:ilvl w:val="0"/>
+          <w:numId w:val="30"/>
+        </w:numPr>
+        <w:shd w:val="clear" w:color="auto" w:fill="FFFFFF"/>
+        <w:spacing w:before="0" w:beforeAutospacing="0" w:after="60" w:afterAutospacing="0"/>
+        <w:ind w:left="0"/>
+        <w:rPr>
+          <w:color w:val="222222"/>
+          <w:sz w:val="20"/>
+          <w:szCs w:val="20"/>
+        </w:rPr>
+      </w:pPr>
+      <w:r>
+        <w:rPr>
+          <w:color w:val="222222"/>
+          <w:sz w:val="20"/>
+          <w:szCs w:val="20"/>
+        </w:rPr>
+        <w:t>Rich Interface </w:t>
+      </w:r>
+      <w:r>
+        <w:rPr>
+          <w:bCs/>
+          <w:color w:val="222222"/>
+          <w:sz w:val="20"/>
+          <w:szCs w:val="20"/>
+        </w:rPr>
+        <w:t>Application</w:t>
+      </w:r>
+      <w:r>
+        <w:rPr>
+          <w:color w:val="222222"/>
+          <w:sz w:val="20"/>
+          <w:szCs w:val="20"/>
+        </w:rPr>
+        <w:t xml:space="preserve"> – HTML5</w:t>
+      </w:r>
+    </w:p>
+    <w:p>
+      <w:pPr>
+        <w:pStyle w:val="trt0xe"/>
+        <w:numPr>
+          <w:ilvl w:val="0"/>
+          <w:numId w:val="30"/>
+        </w:numPr>
+        <w:shd w:val="clear" w:color="auto" w:fill="FFFFFF"/>
+        <w:spacing w:before="0" w:beforeAutospacing="0" w:after="60" w:afterAutospacing="0"/>
+        <w:ind w:left="0"/>
+        <w:rPr>
+          <w:color w:val="222222"/>
+          <w:sz w:val="20"/>
+          <w:szCs w:val="20"/>
+        </w:rPr>
+      </w:pPr>
+      <w:r>
+        <w:rPr>
+          <w:color w:val="222222"/>
+          <w:sz w:val="20"/>
+          <w:szCs w:val="20"/>
+        </w:rPr>
+        <w:t>Unified Modeling Language. - Visual paradigm</w:t>
+      </w:r>
+    </w:p>
+    <w:p>
+      <w:pPr>
+        <w:pStyle w:val="trt0xe"/>
+        <w:numPr>
+          <w:ilvl w:val="0"/>
+          <w:numId w:val="30"/>
+        </w:numPr>
+        <w:shd w:val="clear" w:color="auto" w:fill="FFFFFF"/>
+        <w:spacing w:before="0" w:beforeAutospacing="0" w:after="60" w:afterAutospacing="0"/>
+        <w:ind w:left="0"/>
+        <w:rPr>
+          <w:color w:val="222222"/>
+          <w:sz w:val="20"/>
+          <w:szCs w:val="20"/>
+        </w:rPr>
+      </w:pPr>
+      <w:r>
+        <w:rPr>
+          <w:color w:val="222222"/>
+          <w:sz w:val="20"/>
+          <w:szCs w:val="20"/>
+        </w:rPr>
+        <w:t>Database </w:t>
+      </w:r>
+      <w:r>
+        <w:rPr>
+          <w:bCs/>
+          <w:color w:val="222222"/>
+          <w:sz w:val="20"/>
+          <w:szCs w:val="20"/>
+        </w:rPr>
+        <w:t>Development</w:t>
+      </w:r>
+      <w:r>
+        <w:rPr>
+          <w:color w:val="222222"/>
+          <w:sz w:val="20"/>
+          <w:szCs w:val="20"/>
+        </w:rPr>
+        <w:t>. - Postgres Database</w:t>
+      </w:r>
+    </w:p>
+    <w:p>
+      <w:pPr>
+        <w:pStyle w:val="trt0xe"/>
+        <w:numPr>
+          <w:ilvl w:val="0"/>
+          <w:numId w:val="30"/>
+        </w:numPr>
+        <w:shd w:val="clear" w:color="auto" w:fill="FFFFFF"/>
+        <w:spacing w:before="0" w:beforeAutospacing="0" w:after="60" w:afterAutospacing="0"/>
+        <w:ind w:left="0"/>
+        <w:rPr>
+          <w:color w:val="222222"/>
+          <w:sz w:val="20"/>
+          <w:szCs w:val="20"/>
+        </w:rPr>
+      </w:pPr>
+      <w:r>
+        <w:rPr>
+          <w:color w:val="222222"/>
+          <w:sz w:val="20"/>
+          <w:szCs w:val="20"/>
+        </w:rPr>
+        <w:t>Java </w:t>
+      </w:r>
+      <w:r>
+        <w:rPr>
+          <w:bCs/>
+          <w:color w:val="222222"/>
+          <w:sz w:val="20"/>
+          <w:szCs w:val="20"/>
+        </w:rPr>
+        <w:t>Software Development</w:t>
+      </w:r>
+      <w:r>
+        <w:rPr>
+          <w:color w:val="222222"/>
+          <w:sz w:val="20"/>
+          <w:szCs w:val="20"/>
+        </w:rPr>
+        <w:t>.-Node.js</w:t>
+      </w:r>
+    </w:p>
+    <w:p>
+      <w:pPr>
+        <w:pStyle w:val="BodyText"/>
+        <w:ind w:left="0"/>
+      </w:pPr>
+    </w:p>
+    <w:p>
+      <w:pPr>
+        <w:pStyle w:val="Heading2"/>
+      </w:pPr>
+      <w:bookmarkStart w:id="23" w:name="_Toc34773714"/>
+      <w:r>
+        <w:t>Facilities</w:t>
+      </w:r>
+      <w:bookmarkEnd w:id="23"/>
+    </w:p>
+    <w:p>
+      <w:pPr>
+        <w:pStyle w:val="NormalWeb"/>
+        <w:spacing w:before="0" w:beforeAutospacing="0" w:after="171" w:afterAutospacing="0"/>
+        <w:rPr>
+          <w:sz w:val="20"/>
+          <w:szCs w:val="20"/>
+        </w:rPr>
+      </w:pPr>
+      <w:r>
+        <w:rPr>
+          <w:sz w:val="20"/>
+          <w:szCs w:val="20"/>
+        </w:rPr>
+        <w:t>Disciplined software implementation principles, planning, and resources for systems build-up provide effective testing to be conducted in a development facility for a software and system integration environment. Software released under configuration management control is described in a defined and documented Configuration Management Plan (CMP) to provide the necessary requirements for software implementation inside integration facilities.</w:t>
+      </w:r>
+    </w:p>
+    <w:p>
+      <w:pPr>
+        <w:pStyle w:val="NormalWeb"/>
+        <w:spacing w:before="0" w:beforeAutospacing="0" w:after="171" w:afterAutospacing="0"/>
+        <w:rPr>
+          <w:sz w:val="20"/>
+          <w:szCs w:val="20"/>
+        </w:rPr>
+      </w:pPr>
+      <w:r>
+        <w:rPr>
+          <w:sz w:val="20"/>
+          <w:szCs w:val="20"/>
+        </w:rPr>
+        <w:t>In the early stages of software design and development this project, a Secured Development Facility (</w:t>
+      </w:r>
+      <w:r>
+        <w:rPr>
+          <w:sz w:val="20"/>
+          <w:szCs w:val="20"/>
+        </w:rPr>
+        <w:t>DF) with</w:t>
+      </w:r>
+      <w:r>
+        <w:rPr>
+          <w:sz w:val="20"/>
+          <w:szCs w:val="20"/>
+        </w:rPr>
+        <w:t xml:space="preserve"> </w:t>
+      </w:r>
+      <w:r>
+        <w:rPr>
+          <w:sz w:val="20"/>
+          <w:szCs w:val="20"/>
+        </w:rPr>
+        <w:t xml:space="preserve">good network connectivity </w:t>
+      </w:r>
+      <w:r>
+        <w:rPr>
+          <w:sz w:val="20"/>
+          <w:szCs w:val="20"/>
+        </w:rPr>
+        <w:t xml:space="preserve">is established for software </w:t>
+      </w:r>
+      <w:r>
+        <w:rPr>
+          <w:sz w:val="20"/>
+          <w:szCs w:val="20"/>
+        </w:rPr>
+        <w:t>development</w:t>
+      </w:r>
+      <w:r>
+        <w:rPr>
+          <w:sz w:val="20"/>
+          <w:szCs w:val="20"/>
+        </w:rPr>
+        <w:t xml:space="preserve"> activities. This facility is used for preparation of software prior to delivery</w:t>
+      </w:r>
+      <w:r>
+        <w:rPr>
+          <w:sz w:val="20"/>
+          <w:szCs w:val="20"/>
+        </w:rPr>
+        <w:t>, the facility also</w:t>
+      </w:r>
+      <w:r>
+        <w:rPr>
+          <w:sz w:val="20"/>
+          <w:szCs w:val="20"/>
+        </w:rPr>
+        <w:t xml:space="preserve"> </w:t>
+      </w:r>
+      <w:r>
+        <w:rPr>
+          <w:sz w:val="20"/>
+          <w:szCs w:val="20"/>
+        </w:rPr>
+        <w:t>has</w:t>
+      </w:r>
+      <w:r>
+        <w:rPr>
+          <w:sz w:val="20"/>
+          <w:szCs w:val="20"/>
+        </w:rPr>
+        <w:t xml:space="preserve"> an effective way to test traffic loads on </w:t>
+      </w:r>
+      <w:r>
+        <w:rPr>
+          <w:sz w:val="20"/>
+          <w:szCs w:val="20"/>
+        </w:rPr>
+        <w:t>software products</w:t>
+      </w:r>
+      <w:r>
+        <w:rPr>
+          <w:sz w:val="20"/>
+          <w:szCs w:val="20"/>
+        </w:rPr>
+        <w:t>. </w:t>
+      </w:r>
+    </w:p>
+    <w:p>
+      <w:pPr>
+        <w:pStyle w:val="BodyText"/>
+      </w:pPr>
+    </w:p>
+    <w:p>
+      <w:pPr>
+        <w:pStyle w:val="BodyText"/>
+      </w:pPr>
+    </w:p>
+    <w:p>
+      <w:pPr>
+        <w:pStyle w:val="Heading2"/>
+      </w:pPr>
+      <w:bookmarkStart w:id="24" w:name="_Toc34773715"/>
+      <w:r>
+        <w:t>Hardware</w:t>
+      </w:r>
+      <w:bookmarkEnd w:id="24"/>
+    </w:p>
+    <w:p>
+      <w:pPr>
+        <w:widowControl/>
+        <w:numPr>
+          <w:ilvl w:val="0"/>
+          <w:numId w:val="28"/>
+        </w:numPr>
+        <w:shd w:val="clear" w:color="auto" w:fill="FFFFFF"/>
+        <w:spacing w:line="240" w:lineRule="auto"/>
+        <w:ind w:left="600" w:right="300"/>
+      </w:pPr>
+      <w:r>
+        <w:rPr>
+          <w:b/>
+          <w:bCs/>
+        </w:rPr>
+        <w:t>OS:</w:t>
+      </w:r>
+      <w:r>
+        <w:t> Windows 7 with SP</w:t>
+      </w:r>
+      <w:r>
+        <w:t>1; Recommended</w:t>
+      </w:r>
+      <w:r>
+        <w:rPr>
+          <w:i/>
+          <w:iCs/>
+        </w:rPr>
+        <w:t>:</w:t>
+      </w:r>
+      <w:r>
+        <w:t> Windows 10</w:t>
+      </w:r>
+    </w:p>
+    <w:p>
+      <w:pPr>
+        <w:widowControl/>
+        <w:numPr>
+          <w:ilvl w:val="0"/>
+          <w:numId w:val="28"/>
+        </w:numPr>
+        <w:shd w:val="clear" w:color="auto" w:fill="FFFFFF"/>
+        <w:spacing w:line="240" w:lineRule="auto"/>
+        <w:ind w:left="600" w:right="300"/>
+      </w:pPr>
+      <w:r>
+        <w:rPr>
+          <w:b/>
+          <w:bCs/>
+        </w:rPr>
+        <w:t>CPU:</w:t>
+      </w:r>
+      <w:r>
+        <w:t xml:space="preserve"> Intel or AMD processor with 64-bit </w:t>
+      </w:r>
+      <w:r>
+        <w:t>support; Recommended</w:t>
+      </w:r>
+      <w:r>
+        <w:rPr>
+          <w:i/>
+          <w:iCs/>
+        </w:rPr>
+        <w:t>:</w:t>
+      </w:r>
+      <w:r>
+        <w:t> 2.8 GHz or faster processor</w:t>
+      </w:r>
+    </w:p>
+    <w:p>
+      <w:pPr>
+        <w:widowControl/>
+        <w:numPr>
+          <w:ilvl w:val="0"/>
+          <w:numId w:val="28"/>
+        </w:numPr>
+        <w:shd w:val="clear" w:color="auto" w:fill="FFFFFF"/>
+        <w:spacing w:line="240" w:lineRule="auto"/>
+        <w:ind w:left="600" w:right="300"/>
+      </w:pPr>
+      <w:r>
+        <w:rPr>
+          <w:b/>
+          <w:bCs/>
+        </w:rPr>
+        <w:t>GPU:</w:t>
+      </w:r>
+      <w:r>
+        <w:t> </w:t>
+      </w:r>
+      <w:r>
+        <w:t>NVidia</w:t>
+      </w:r>
+      <w:r>
+        <w:t xml:space="preserve"> GeForce GTX 1050 or </w:t>
+      </w:r>
+      <w:r>
+        <w:t>equivalent; Recommended</w:t>
+      </w:r>
+      <w:r>
+        <w:rPr>
+          <w:i/>
+          <w:iCs/>
+        </w:rPr>
+        <w:t>:</w:t>
+      </w:r>
+      <w:r>
+        <w:t> </w:t>
+      </w:r>
+      <w:r>
+        <w:t>NVidia</w:t>
+      </w:r>
+      <w:r>
+        <w:t xml:space="preserve"> GeForce GTX 1660 or Quadro T1000</w:t>
+      </w:r>
+    </w:p>
+    <w:p>
+      <w:pPr>
+        <w:widowControl/>
+        <w:numPr>
+          <w:ilvl w:val="0"/>
+          <w:numId w:val="28"/>
+        </w:numPr>
+        <w:shd w:val="clear" w:color="auto" w:fill="FFFFFF"/>
+        <w:spacing w:line="240" w:lineRule="auto"/>
+        <w:ind w:left="600" w:right="300"/>
+      </w:pPr>
+      <w:r>
+        <w:rPr>
+          <w:b/>
+          <w:bCs/>
+        </w:rPr>
+        <w:t>Disk Storage:</w:t>
+      </w:r>
+      <w:r>
+        <w:t> </w:t>
+      </w:r>
+      <w:r>
+        <w:t>20</w:t>
+      </w:r>
+      <w:r>
+        <w:t xml:space="preserve"> GB of free disk space</w:t>
+      </w:r>
+    </w:p>
+    <w:p>
+      <w:pPr>
+        <w:widowControl/>
+        <w:numPr>
+          <w:ilvl w:val="0"/>
+          <w:numId w:val="28"/>
+        </w:numPr>
+        <w:shd w:val="clear" w:color="auto" w:fill="FFFFFF"/>
+        <w:spacing w:line="240" w:lineRule="auto"/>
+        <w:ind w:left="600" w:right="300"/>
+      </w:pPr>
+      <w:r>
+        <w:rPr>
+          <w:b/>
+          <w:bCs/>
+        </w:rPr>
+        <w:t>Monitor Resolution:</w:t>
+      </w:r>
+      <w:r>
+        <w:t> 1280x</w:t>
+      </w:r>
+      <w:r>
+        <w:t>800; Recommended</w:t>
+      </w:r>
+      <w:r>
+        <w:rPr>
+          <w:i/>
+          <w:iCs/>
+        </w:rPr>
+        <w:t>:</w:t>
+      </w:r>
+      <w:r>
+        <w:t> 1920x1080</w:t>
+      </w:r>
+    </w:p>
+    <w:p>
+      <w:pPr>
+        <w:widowControl/>
+        <w:numPr>
+          <w:ilvl w:val="0"/>
+          <w:numId w:val="28"/>
+        </w:numPr>
+        <w:shd w:val="clear" w:color="auto" w:fill="FFFFFF"/>
+        <w:spacing w:line="240" w:lineRule="auto"/>
+        <w:ind w:left="600" w:right="300"/>
+      </w:pPr>
+      <w:r>
+        <w:rPr>
+          <w:b/>
+          <w:bCs/>
+        </w:rPr>
+        <w:t>Internet:</w:t>
+      </w:r>
+      <w:r>
+        <w:t> Internet connection required for software activation</w:t>
+      </w:r>
+    </w:p>
+    <w:p>
+      <w:pPr>
+        <w:widowControl/>
+        <w:numPr>
+          <w:ilvl w:val="0"/>
+          <w:numId w:val="28"/>
+        </w:numPr>
+        <w:spacing w:line="240" w:lineRule="auto"/>
+      </w:pPr>
+      <w:r>
+        <w:t>I</w:t>
+      </w:r>
+      <w:r>
+        <w:t>nternet Explorer 11 or later</w:t>
+      </w:r>
+    </w:p>
+    <w:p>
+      <w:pPr>
+        <w:widowControl/>
+        <w:numPr>
+          <w:ilvl w:val="0"/>
+          <w:numId w:val="28"/>
+        </w:numPr>
+        <w:spacing w:line="240" w:lineRule="auto"/>
+      </w:pPr>
+      <w:r>
+        <w:t>Google Chrome 44 or later</w:t>
+      </w:r>
+    </w:p>
+    <w:p>
+      <w:pPr>
+        <w:widowControl/>
+        <w:shd w:val="clear" w:color="auto" w:fill="FFFFFF"/>
+        <w:spacing w:before="150" w:after="150" w:line="240" w:lineRule="auto"/>
+        <w:ind w:right="300"/>
+        <w:rPr>
+          <w:sz w:val="22"/>
+          <w:szCs w:val="22"/>
+        </w:rPr>
+      </w:pPr>
+    </w:p>
+    <w:p>
+      <w:pPr>
+        <w:pStyle w:val="BodyText"/>
+      </w:pPr>
+    </w:p>
+    <w:p>
+      <w:pPr>
+        <w:pStyle w:val="Heading2"/>
+      </w:pPr>
+      <w:bookmarkStart w:id="25" w:name="_Toc34773716"/>
+      <w:r>
+        <w:t>The Deployment Unit</w:t>
+      </w:r>
+      <w:bookmarkEnd w:id="25"/>
+    </w:p>
+    <w:p>
+      <w:pPr>
+        <w:pStyle w:val="BodyText"/>
+        <w:spacing w:after="0"/>
+      </w:pPr>
+      <w:r>
+        <w:t xml:space="preserve">The detailed statement of Deployment Unit work categorized into seven (7) major implementation tasks. A summary of each task is provided below. </w:t>
+      </w:r>
+    </w:p>
+    <w:p>
+      <w:pPr>
+        <w:pStyle w:val="BodyText"/>
+        <w:spacing w:after="0"/>
+      </w:pPr>
+      <w:r>
+        <w:t xml:space="preserve">1. Task 1 - Project Initiation and Planning: it is regarding the project kick-off and management. </w:t>
+      </w:r>
+    </w:p>
+    <w:p>
+      <w:pPr>
+        <w:pStyle w:val="BodyText"/>
+        <w:spacing w:after="0"/>
+      </w:pPr>
+      <w:r>
+        <w:t xml:space="preserve">2. Task 2 – System, Interface, and Data flow Design: Regarding the developing and detailing of the plans for designing the System to meet the needs of Student Advising system software. This includes the design of the interfaces and data flow. </w:t>
+      </w:r>
+    </w:p>
+    <w:p>
+      <w:pPr>
+        <w:pStyle w:val="BodyText"/>
+        <w:spacing w:after="0"/>
+      </w:pPr>
+      <w:r>
+        <w:lastRenderedPageBreak/>
+        <w:t xml:space="preserve">3. Task 3 - System Development / Configuration: it is regarding the development and/or configuration of the System to meet </w:t>
+      </w:r>
+      <w:r>
+        <w:t>Student Advising system software</w:t>
+      </w:r>
+      <w:r>
+        <w:t>’s needs through execution of the designs created in Task 2. This includes the development of the interfaces and data</w:t>
+      </w:r>
+      <w:r>
+        <w:t xml:space="preserve"> flow</w:t>
+      </w:r>
+      <w:r>
+        <w:t xml:space="preserve">. </w:t>
+      </w:r>
+    </w:p>
+    <w:p>
+      <w:pPr>
+        <w:pStyle w:val="BodyText"/>
+        <w:spacing w:after="0"/>
+      </w:pPr>
+      <w:r>
+        <w:t xml:space="preserve">4. Task 4 – System Testing: </w:t>
+      </w:r>
+      <w:r>
+        <w:t xml:space="preserve">it is </w:t>
+      </w:r>
+      <w:r>
+        <w:t xml:space="preserve">regarding the testing of the System developed/configured in Task 3 to ensure that it meets the needs of ASR. </w:t>
+      </w:r>
+    </w:p>
+    <w:p>
+      <w:pPr>
+        <w:pStyle w:val="BodyText"/>
+        <w:spacing w:after="0"/>
+      </w:pPr>
+      <w:r>
+        <w:t>5. Task 5 – Project Training:</w:t>
+      </w:r>
+      <w:r>
+        <w:t xml:space="preserve"> it is </w:t>
+      </w:r>
+      <w:r>
+        <w:t xml:space="preserve">regarding the training of ASR staff in using the new System. </w:t>
+      </w:r>
+    </w:p>
+    <w:p>
+      <w:pPr>
+        <w:pStyle w:val="BodyText"/>
+        <w:spacing w:after="0"/>
+      </w:pPr>
+      <w:r>
+        <w:t>6. Task 6 – Deployment</w:t>
+      </w:r>
+      <w:r>
+        <w:t xml:space="preserve">: it is </w:t>
+      </w:r>
+      <w:r>
+        <w:t xml:space="preserve">regarding the deploying of the new System into production. </w:t>
+      </w:r>
+    </w:p>
+    <w:p>
+      <w:pPr>
+        <w:pStyle w:val="BodyText"/>
+        <w:spacing w:after="0"/>
+      </w:pPr>
+      <w:r>
+        <w:t xml:space="preserve">7. Task 7 – Implementation Closeout: </w:t>
+      </w:r>
+      <w:r>
+        <w:t>: it is the</w:t>
+      </w:r>
+      <w:r>
+        <w:t xml:space="preserve"> expectations regarding the process of concluding implementation.</w:t>
+      </w:r>
+    </w:p>
+    <w:p>
+      <w:pPr>
+        <w:pStyle w:val="Heading3"/>
+      </w:pPr>
+      <w:bookmarkStart w:id="26" w:name="_Toc34773717"/>
+      <w:r>
+        <w:t>Support Software</w:t>
+      </w:r>
+      <w:bookmarkEnd w:id="26"/>
+    </w:p>
+    <w:p>
+      <w:pPr>
+        <w:widowControl/>
+        <w:shd w:val="clear" w:color="auto" w:fill="FFFFFF"/>
+        <w:spacing w:line="240" w:lineRule="auto"/>
+        <w:ind w:left="720"/>
+      </w:pPr>
+      <w:r>
+        <w:t xml:space="preserve">Software tools are used to accomplish and investigate the business processes, document the development process of the software and optimize all the </w:t>
+      </w:r>
+      <w:r>
+        <w:t xml:space="preserve">processes, </w:t>
+      </w:r>
+      <w:r>
+        <w:t>by</w:t>
+      </w:r>
+      <w:r>
+        <w:t xml:space="preserve"> using these tools in the software development process, the outcome of the projects will be more </w:t>
+      </w:r>
+      <w:r>
+        <w:t>productive. Using</w:t>
+      </w:r>
+      <w:r>
+        <w:t xml:space="preserve"> the development tools, a developer can easily maintain the workflow of the project.</w:t>
+      </w:r>
+    </w:p>
+    <w:p>
+      <w:pPr>
+        <w:pStyle w:val="BodyText"/>
+      </w:pPr>
+    </w:p>
+    <w:p>
+      <w:pPr>
+        <w:pStyle w:val="BodyText"/>
+        <w:rPr>
+          <w:shd w:val="clear" w:color="auto" w:fill="FFFFFF"/>
+        </w:rPr>
+      </w:pPr>
+      <w:r>
+        <w:rPr>
+          <w:b/>
+          <w:shd w:val="clear" w:color="auto" w:fill="FFFFFF"/>
+        </w:rPr>
+        <w:t>GitHub</w:t>
+      </w:r>
+      <w:r>
+        <w:rPr>
+          <w:shd w:val="clear" w:color="auto" w:fill="FFFFFF"/>
+        </w:rPr>
+        <w:t xml:space="preserve"> is a powerful collaboration tool and development platform for code review and code management. With this GitHub, the users can build applications and software, manage the projects, host the code, review the code</w:t>
+      </w:r>
+    </w:p>
+    <w:p>
+      <w:pPr>
+        <w:pStyle w:val="BodyText"/>
+        <w:rPr>
+          <w:shd w:val="clear" w:color="auto" w:fill="FFFFFF"/>
+        </w:rPr>
+      </w:pPr>
+      <w:r>
+        <w:rPr>
+          <w:b/>
+          <w:shd w:val="clear" w:color="auto" w:fill="FFFFFF"/>
+        </w:rPr>
+        <w:t>Node.js</w:t>
+      </w:r>
+      <w:r>
+        <w:rPr>
+          <w:shd w:val="clear" w:color="auto" w:fill="FFFFFF"/>
+        </w:rPr>
+        <w:t xml:space="preserve"> is an open source, cross-platform and JavaScript run-time environment that is built to design a variety of web applications and to create web servers and networking tools.</w:t>
+      </w:r>
+    </w:p>
+    <w:p>
+      <w:pPr>
+        <w:pStyle w:val="BodyText"/>
+        <w:rPr>
+          <w:shd w:val="clear" w:color="auto" w:fill="FFFFFF"/>
+        </w:rPr>
+      </w:pPr>
+      <w:r>
+        <w:rPr>
+          <w:b/>
+          <w:shd w:val="clear" w:color="auto" w:fill="FFFFFF"/>
+        </w:rPr>
+        <w:t>Microsoft Azure</w:t>
+      </w:r>
+      <w:r>
+        <w:rPr>
+          <w:shd w:val="clear" w:color="auto" w:fill="FFFFFF"/>
+        </w:rPr>
+        <w:t xml:space="preserve"> is a cloud computing service that is used for designing, deploying, testing and managing web applications or hybrid cloud applications through Microsoft’s global network of data centers.</w:t>
+      </w:r>
+    </w:p>
+    <w:p>
+      <w:pPr>
+        <w:pStyle w:val="BodyText"/>
+        <w:rPr>
+          <w:shd w:val="clear" w:color="auto" w:fill="FFFFFF"/>
+        </w:rPr>
+      </w:pPr>
+      <w:r>
+        <w:rPr>
+          <w:b/>
+          <w:shd w:val="clear" w:color="auto" w:fill="FFFFFF"/>
+        </w:rPr>
+        <w:t>SoapUI</w:t>
+      </w:r>
+      <w:r>
+        <w:rPr>
+          <w:shd w:val="clear" w:color="auto" w:fill="FFFFFF"/>
+        </w:rPr>
+        <w:t xml:space="preserve"> is an open-source web service testing application for service-oriented architectures and representational state transfers. Its functionality covers web service inspection, invoking, development, simulation and mocking, functional testing, load and compliance testing</w:t>
+      </w:r>
+    </w:p>
+    <w:p>
+      <w:pPr>
+        <w:pStyle w:val="BodyText"/>
+      </w:pPr>
+      <w:r>
+        <w:rPr>
+          <w:b/>
+          <w:shd w:val="clear" w:color="auto" w:fill="FFFFFF"/>
+        </w:rPr>
+        <w:t>PostgreSQL</w:t>
+      </w:r>
+      <w:r>
+        <w:rPr>
+          <w:shd w:val="clear" w:color="auto" w:fill="FFFFFF"/>
+        </w:rPr>
+        <w:t>, also known as Postgres, is a free and open-source relational database management system emphasizing extensibility and technical standards compliance. It is designed to handle a range of workloads, from single machines to data warehouses or Web services with many concurrent users</w:t>
+      </w:r>
+    </w:p>
+    <w:p>
+      <w:pPr>
+        <w:pStyle w:val="BodyText"/>
+      </w:pPr>
+    </w:p>
+    <w:p>
+      <w:pPr>
+        <w:pStyle w:val="BodyText"/>
+      </w:pPr>
+    </w:p>
+    <w:p>
+      <w:pPr>
+        <w:pStyle w:val="Heading3"/>
+        <w:rPr>
+          <w:bCs/>
+        </w:rPr>
+      </w:pPr>
+      <w:bookmarkStart w:id="27" w:name="_Toc34773718"/>
+      <w:r>
+        <w:rPr>
+          <w:bCs/>
+        </w:rPr>
+        <w:t>Support Documentation</w:t>
+      </w:r>
+      <w:bookmarkEnd w:id="27"/>
+    </w:p>
+    <w:p>
+      <w:pPr>
+        <w:pStyle w:val="BodyText"/>
+        <w:ind w:left="0"/>
+      </w:pPr>
+      <w:r>
+        <w:t xml:space="preserve">                                                                                                                                                                                       The Functional Design Document, including at a minimum: </w:t>
+      </w:r>
+    </w:p>
+    <w:p>
+      <w:pPr>
+        <w:pStyle w:val="BodyText"/>
+        <w:jc w:val="both"/>
+      </w:pPr>
+      <w:r>
+        <w:t>1. Rules definition’s</w:t>
+      </w:r>
+    </w:p>
+    <w:p>
+      <w:pPr>
+        <w:pStyle w:val="BodyText"/>
+        <w:jc w:val="both"/>
+      </w:pPr>
+      <w:r>
+        <w:t>2</w:t>
+      </w:r>
+      <w:r>
+        <w:t xml:space="preserve">. Details on the requirements supported by the </w:t>
+      </w:r>
+      <w:r>
+        <w:t xml:space="preserve">Student advising </w:t>
+      </w:r>
+      <w:r>
+        <w:t>System</w:t>
+      </w:r>
+      <w:r>
+        <w:t xml:space="preserve"> software.</w:t>
+      </w:r>
+    </w:p>
+    <w:p>
+      <w:pPr>
+        <w:pStyle w:val="BodyText"/>
+        <w:jc w:val="both"/>
+      </w:pPr>
+      <w:r>
+        <w:t>3. Reporting capabilities and prebuilt reports</w:t>
+      </w:r>
+    </w:p>
+    <w:p>
+      <w:pPr>
+        <w:pStyle w:val="BodyText"/>
+        <w:jc w:val="both"/>
+      </w:pPr>
+      <w:r>
+        <w:t>4. User profiles and security role permissions</w:t>
+      </w:r>
+    </w:p>
+    <w:p>
+      <w:pPr>
+        <w:pStyle w:val="BodyText"/>
+        <w:jc w:val="both"/>
+      </w:pPr>
+      <w:r>
+        <w:t>5. System functionality traceable back to the Requirements Traceability Matrix</w:t>
+      </w:r>
+    </w:p>
+    <w:p>
+      <w:pPr>
+        <w:pStyle w:val="BodyText"/>
+        <w:jc w:val="both"/>
+      </w:pPr>
+      <w:r>
+        <w:t>6. System overview diagrams illustrating which system components provide what functionality, linking back to the workflows, use cases, and functional requirements</w:t>
+      </w:r>
+    </w:p>
+    <w:p>
+      <w:pPr>
+        <w:pStyle w:val="BodyText"/>
+        <w:jc w:val="both"/>
+      </w:pPr>
+      <w:r>
+        <w:t>7. A maintainable list of workflows mapped to business processes and use cases mapped to System requirements</w:t>
+      </w:r>
+    </w:p>
+    <w:p>
+      <w:pPr>
+        <w:pStyle w:val="BodyText"/>
+        <w:jc w:val="both"/>
+      </w:pPr>
+      <w:r>
+        <w:t>8. User interface screens for the system</w:t>
+      </w:r>
+    </w:p>
+    <w:p>
+      <w:pPr>
+        <w:pStyle w:val="BodyText"/>
+        <w:jc w:val="both"/>
+      </w:pPr>
+      <w:r>
+        <w:lastRenderedPageBreak/>
+        <w:t>9</w:t>
+      </w:r>
+      <w:r>
+        <w:t>. A comprehensive list of functional specifications to implement the functionality required</w:t>
+      </w:r>
+    </w:p>
+    <w:p>
+      <w:pPr>
+        <w:pStyle w:val="BodyText"/>
+        <w:ind w:left="0"/>
+        <w:jc w:val="both"/>
+      </w:pPr>
+      <w:r>
+        <w:t>.</w:t>
+      </w:r>
+    </w:p>
+    <w:p>
+      <w:pPr>
+        <w:pStyle w:val="BodyText"/>
+        <w:ind w:left="0"/>
+        <w:jc w:val="both"/>
+      </w:pPr>
+      <w:r>
+        <w:t>The Testing Strategy deliverable, which shall, at a minimum, include:</w:t>
+      </w:r>
+    </w:p>
+    <w:p>
+      <w:pPr>
+        <w:pStyle w:val="BodyText"/>
+        <w:jc w:val="both"/>
+      </w:pPr>
+      <w:r>
+        <w:t>1. The test methodology to be employed for overall system testing</w:t>
+      </w:r>
+    </w:p>
+    <w:p>
+      <w:pPr>
+        <w:pStyle w:val="BodyText"/>
+        <w:jc w:val="both"/>
+      </w:pPr>
+      <w:r>
+        <w:t>3. Identified strategies for each type/level of Project testing: a. Unit and integration testing b. System testing c. End-to-end testing d. User acceptance testing e. Performance and load testing f. System regression testing g. Security testing h. Test Scripts</w:t>
+      </w:r>
+    </w:p>
+    <w:p>
+      <w:pPr>
+        <w:pStyle w:val="BodyText"/>
+      </w:pPr>
+      <w:r>
+        <w:t>Backup and recovery procedures will be included to ensure that the Student advising system software can continue to operate in the event of an unexpected destruction of hardware, software, or communications through System failure, disruption of connectivity or natural disasters (these procedures and operations may differ depending on the proposed system delivery model, but shall still be addressed) o Arrangements for backup hardware or processing sites; off-site data storage; schedule for creation of backup media; and detailed recovery procedures for all anticipated types of disasters o Document proposed escalation plans that specify the necessary points of contact and decision-making authority at ASR o Restoration sequencing of the System implemented as a result of this Project/program</w:t>
+      </w:r>
+    </w:p>
+    <w:p>
+      <w:pPr>
+        <w:pStyle w:val="Heading3"/>
+        <w:rPr>
+          <w:bCs/>
+        </w:rPr>
+      </w:pPr>
+      <w:bookmarkStart w:id="28" w:name="_Toc34773719"/>
+      <w:r>
+        <w:rPr>
+          <w:bCs/>
+        </w:rPr>
+        <w:t>Support Personnel</w:t>
+      </w:r>
+      <w:bookmarkEnd w:id="28"/>
+    </w:p>
+    <w:p>
+      <w:pPr>
+        <w:pStyle w:val="BodyText"/>
+        <w:ind w:left="0"/>
+      </w:pPr>
+      <w:r>
+        <w:t xml:space="preserve">               The Plan</w:t>
+      </w:r>
+      <w:r>
+        <w:t xml:space="preserve"> shall include the scope </w:t>
+      </w:r>
+      <w:r>
+        <w:t>of support</w:t>
+      </w:r>
+      <w:r>
+        <w:t xml:space="preserve"> services documented in the </w:t>
+      </w:r>
+      <w:r>
+        <w:t xml:space="preserve">Student Advising </w:t>
+      </w:r>
+      <w:r>
+        <w:t xml:space="preserve">System </w:t>
+      </w:r>
+      <w:r>
+        <w:t>software</w:t>
+      </w:r>
+      <w:r>
+        <w:t>,</w:t>
+      </w:r>
+    </w:p>
+    <w:p>
+      <w:pPr>
+        <w:pStyle w:val="BodyText"/>
+      </w:pPr>
+      <w:r>
+        <w:t xml:space="preserve"> 1. Level 1 – This is the initial support level responsible for basic </w:t>
+      </w:r>
+      <w:r>
+        <w:t>student</w:t>
+      </w:r>
+      <w:r>
+        <w:t xml:space="preserve"> issues. The goal of Level 1 support is to gather the </w:t>
+      </w:r>
+      <w:r>
+        <w:t>Student’s</w:t>
+      </w:r>
+      <w:r>
+        <w:t xml:space="preserve"> information and to determine the </w:t>
+      </w:r>
+      <w:r>
+        <w:t>Student’s</w:t>
+      </w:r>
+      <w:r>
+        <w:t xml:space="preserve"> issue by analyzing the symptoms and figuring out the underlying problem. Level 1 will typically handle straightforward and simple problems while using a knowledge management tool. The goal for Level 1 is to generally handle 80% of the user problems before finding it necessary to escalate the issue to a higher level </w:t>
+      </w:r>
+    </w:p>
+    <w:p>
+      <w:pPr>
+        <w:pStyle w:val="BodyText"/>
+      </w:pPr>
+      <w:r>
+        <w:t>2. Level 2 – This is a more in-depth technical support level than Level 1, and the staff are more experienced and knowledgeable with the use of the system. Support is often provided for bug fixes, custom reports, etc., which require configuration and/or technical expertise. If new problems are encountered and resolved that have not previously been documented in a knowledge management tool, Level 2 support resources are often responsible to develop and post instructions in the knowledge management tool 3.</w:t>
+      </w:r>
+    </w:p>
+    <w:p>
+      <w:pPr>
+        <w:pStyle w:val="BodyText"/>
+      </w:pPr>
+      <w:r>
+        <w:t xml:space="preserve"> Level 3 – This level represents an escalation to Proposer personnel responsible for the support of the software (or hardware, if applicable). Level 3 support resolves complex issues related to configuration and/or technical issues with the software. As is the case with Level 2 support, new problems that are encountered/resolved and have not previously been documented in a knowledge management tool are the responsibility of Level 3 support resources to develop and post instructions in the knowledge management tool The Proposer will use a help desk issue management software suite to collect and track all issues submitted to the Proposer for production support. </w:t>
+      </w:r>
+    </w:p>
+    <w:p>
+      <w:pPr>
+        <w:pStyle w:val="Heading1"/>
+      </w:pPr>
+      <w:bookmarkStart w:id="29" w:name="_Toc34773720"/>
+      <w:r>
+        <w:t>Training</w:t>
+      </w:r>
+      <w:bookmarkEnd w:id="29"/>
     </w:p>
     <w:p>
       <w:pPr>
         <w:pStyle w:val="InfoBlue"/>
+        <w:rPr>
+          <w:i w:val="0"/>
+          <w:iCs/>
+          <w:color w:val="auto"/>
+        </w:rPr>
+      </w:pPr>
+      <w:r>
+        <w:rPr>
+          <w:i w:val="0"/>
+          <w:iCs/>
+          <w:color w:val="auto"/>
+        </w:rPr>
+        <w:t>Training for this project will be multifaceted. It will include at minimum: a)</w:t>
+      </w:r>
+      <w:r>
+        <w:rPr>
+          <w:i w:val="0"/>
+          <w:iCs/>
+          <w:color w:val="auto"/>
+        </w:rPr>
+        <w:t xml:space="preserve"> written</w:t>
+      </w:r>
+      <w:r>
+        <w:rPr>
+          <w:i w:val="0"/>
+          <w:iCs/>
+          <w:color w:val="auto"/>
+        </w:rPr>
+        <w:t xml:space="preserve"> training documentation that may be utilized for future projects, b) training videos for Advisees, c) group training sessions for Advisors and Registrars, and d) individual training sessions with Administrators. Additionally, this section offer</w:t>
+      </w:r>
+      <w:r>
+        <w:rPr>
+          <w:i w:val="0"/>
+          <w:iCs/>
+          <w:color w:val="auto"/>
+        </w:rPr>
+        <w:t>s</w:t>
+      </w:r>
+      <w:r>
+        <w:rPr>
+          <w:i w:val="0"/>
+          <w:iCs/>
+          <w:color w:val="auto"/>
+        </w:rPr>
+        <w:t xml:space="preserve"> a rough schedule </w:t>
+      </w:r>
+      <w:r>
+        <w:rPr>
+          <w:i w:val="0"/>
+          <w:iCs/>
+          <w:color w:val="auto"/>
+        </w:rPr>
+        <w:t xml:space="preserve">(e) </w:t>
+      </w:r>
+      <w:r>
+        <w:rPr>
+          <w:i w:val="0"/>
+          <w:iCs/>
+          <w:color w:val="auto"/>
+        </w:rPr>
+        <w:t>for how training will be structured and offered.</w:t>
+      </w:r>
+    </w:p>
+    <w:p>
+      <w:pPr>
+        <w:pStyle w:val="BodyText"/>
         <w:numPr>
           <w:ilvl w:val="1"/>
-          <w:numId w:val="24"/>
+          <w:numId w:val="28"/>
         </w:numPr>
       </w:pPr>
       <w:r>
-        <w:rPr>
-          <w:szCs w:val="15"/>
-        </w:rPr>
-        <w:t>Acceptance Testing at the Development Site</w:t>
-      </w:r>
-    </w:p>
-    <w:p>
-      <w:pPr>
-        <w:pStyle w:val="InfoBlue"/>
+        <w:t>Written d</w:t>
+      </w:r>
+      <w:r>
+        <w:t>ocumentation will be divided into subsections based on the user</w:t>
+      </w:r>
+      <w:r>
+        <w:t xml:space="preserve"> group</w:t>
+      </w:r>
+      <w:r>
+        <w:t xml:space="preserve"> and will be released </w:t>
+      </w:r>
+      <w:r>
+        <w:t>as each user group is trained.</w:t>
+      </w:r>
+    </w:p>
+    <w:p>
+      <w:pPr>
+        <w:pStyle w:val="BodyText"/>
+        <w:numPr>
+          <w:ilvl w:val="2"/>
+          <w:numId w:val="28"/>
+        </w:numPr>
+      </w:pPr>
+      <w:r>
+        <w:lastRenderedPageBreak/>
+        <w:t>Administrators will begin training first so that they can assist other user groups as they progress with system deployment. Their documentation will consist of details on how to perform core functions such as add/drop classes, view schedules, edit various fields, etc. Additionally, they will receive documentation on other Administrator-specific tasks such as ad hoc queries, system reports, and managing user permissions.</w:t>
+      </w:r>
+    </w:p>
+    <w:p>
+      <w:pPr>
+        <w:pStyle w:val="BodyText"/>
+        <w:numPr>
+          <w:ilvl w:val="2"/>
+          <w:numId w:val="28"/>
+        </w:numPr>
+      </w:pPr>
+      <w:r>
+        <w:t>Advisors will begin training next along with Registrars (see below) and they will therefore receive documentation next. Their documentation will focus on the core functions discussed in the Administrator section, but only the ones related to their role as Advisors. This means that they will be limited to documentation on how to add/drop classes, view degree plans and schedules, view their Advisee’s, etc. It will be written from their perspective with examples from the Advisee perspective as well.</w:t>
+      </w:r>
+    </w:p>
+    <w:p>
+      <w:pPr>
+        <w:pStyle w:val="BodyText"/>
+        <w:numPr>
+          <w:ilvl w:val="2"/>
+          <w:numId w:val="28"/>
+        </w:numPr>
+      </w:pPr>
+      <w:r>
+        <w:t>Registrars will begin training alongside Advisor</w:t>
+      </w:r>
+      <w:r>
+        <w:t>s and will receive their documentation at the same time. Their documentation will also focus on the core functions discussed previously but will be limited to those related to their roles. This will include editing degree plans, how to add/remove classes from the institutional course schedule, etc. It will be written from the perspective of a Registrar.</w:t>
+      </w:r>
+    </w:p>
+    <w:p>
+      <w:pPr>
+        <w:pStyle w:val="BodyText"/>
+        <w:numPr>
+          <w:ilvl w:val="2"/>
+          <w:numId w:val="28"/>
+        </w:numPr>
+      </w:pPr>
+      <w:r>
+        <w:t>Advisees will be trained last since they will be the last to gain access to the system. Their documentation will be in the form of FAQs, written instructions on how to perform basic tasks in the system, and related information. It will be written at a high school reading level and will be in an easy to navigate format accessible online.</w:t>
+      </w:r>
+    </w:p>
+    <w:p>
+      <w:pPr>
+        <w:pStyle w:val="BodyText"/>
         <w:numPr>
           <w:ilvl w:val="1"/>
-          <w:numId w:val="24"/>
+          <w:numId w:val="28"/>
         </w:numPr>
       </w:pPr>
       <w:r>
-        <w:rPr>
-          <w:szCs w:val="15"/>
-        </w:rPr>
-        <w:t>Acceptance Testing at the Deployment Site</w:t>
-      </w:r>
-    </w:p>
-    <w:p>
-      <w:pPr>
-        <w:pStyle w:val="InfoBlue"/>
+        <w:t>Training Videos</w:t>
+      </w:r>
+    </w:p>
+    <w:p>
+      <w:pPr>
+        <w:pStyle w:val="BodyText"/>
         <w:numPr>
-          <w:ilvl w:val="0"/>
-          <w:numId w:val="24"/>
+          <w:ilvl w:val="2"/>
+          <w:numId w:val="28"/>
         </w:numPr>
       </w:pPr>
       <w:r>
-        <w:t>Producing the Deployment Unit</w:t>
-      </w:r>
-    </w:p>
-    <w:p>
-      <w:pPr>
-        <w:pStyle w:val="InfoBlue"/>
+        <w:t>Advisees will also have access to training videos that will walk them through the most important system tasks as defined by UNA employees. They will be from the perspective of an Advisee.</w:t>
+      </w:r>
+    </w:p>
+    <w:p>
+      <w:pPr>
+        <w:pStyle w:val="BodyText"/>
         <w:numPr>
-          <w:ilvl w:val="0"/>
-          <w:numId w:val="24"/>
+          <w:ilvl w:val="2"/>
+          <w:numId w:val="28"/>
         </w:numPr>
       </w:pPr>
       <w:r>
-        <w:t>Managing the Beta Program</w:t>
-      </w:r>
-    </w:p>
-    <w:p>
-      <w:pPr>
-        <w:pStyle w:val="InfoBlue"/>
+        <w:t>These videos will also be accessible by other user groups, but their primary usage will be to train and support Advisees.</w:t>
+      </w:r>
+    </w:p>
+    <w:p>
+      <w:pPr>
+        <w:pStyle w:val="BodyText"/>
         <w:numPr>
-          <w:ilvl w:val="0"/>
-          <w:numId w:val="24"/>
+          <w:ilvl w:val="2"/>
+          <w:numId w:val="28"/>
         </w:numPr>
       </w:pPr>
       <w:r>
-        <w:t>Managing Product Mass Production and Packaging</w:t>
-      </w:r>
-    </w:p>
-    <w:p>
-      <w:pPr>
-        <w:pStyle w:val="InfoBlue"/>
+        <w:t>Group training sessions (see below) will also be recorded for future use by other users.</w:t>
+      </w:r>
+    </w:p>
+    <w:p>
+      <w:pPr>
+        <w:pStyle w:val="BodyText"/>
         <w:numPr>
-          <w:ilvl w:val="0"/>
-          <w:numId w:val="24"/>
+          <w:ilvl w:val="1"/>
+          <w:numId w:val="28"/>
         </w:numPr>
       </w:pPr>
       <w:r>
-        <w:t>Making the Product Accessible over the Internet]</w:t>
-      </w:r>
-    </w:p>
-    <w:p>
-      <w:pPr>
-        <w:pStyle w:val="Heading1"/>
-      </w:pPr>
-      <w:bookmarkStart w:id="22" w:name="_Toc34663888"/>
-      <w:r>
-        <w:t>Resources</w:t>
-      </w:r>
-      <w:bookmarkEnd w:id="22"/>
-    </w:p>
-    <w:p>
-      <w:pPr>
-        <w:pStyle w:val="InfoBlue"/>
-      </w:pPr>
-      <w:r>
-        <w:t>[List the resources and their sources required to carry out the planned deployment activities.]</w:t>
-      </w:r>
-    </w:p>
-    <w:p>
-      <w:pPr>
-        <w:pStyle w:val="Heading2"/>
-      </w:pPr>
-      <w:bookmarkStart w:id="23" w:name="_Toc34663889"/>
-      <w:r>
-        <w:t>Facilities</w:t>
-      </w:r>
-      <w:bookmarkEnd w:id="23"/>
-    </w:p>
-    <w:p>
-      <w:pPr>
-        <w:pStyle w:val="InfoBlue"/>
-      </w:pPr>
-      <w:r>
-        <w:t>[As applicable, describe the facilities required to test and deploy the software. Facilities may include special buildings or rooms with raised flooring, power requirements, and special features to support privacy and security requirements.]</w:t>
-      </w:r>
-    </w:p>
-    <w:p>
-      <w:pPr>
-        <w:pStyle w:val="Heading2"/>
-      </w:pPr>
-      <w:bookmarkStart w:id="24" w:name="_Toc34663890"/>
-      <w:r>
-        <w:t>Hardware</w:t>
-      </w:r>
-      <w:bookmarkEnd w:id="24"/>
-    </w:p>
-    <w:p>
-      <w:pPr>
-        <w:pStyle w:val="InfoBlue"/>
-      </w:pPr>
-      <w:r>
-        <w:t>[Identify the hardware required to run and support the software, as required. Specify model, versions, and configurations. Provide information about manufacturer support and licensing.]</w:t>
-      </w:r>
-    </w:p>
-    <w:p>
-      <w:pPr>
-        <w:pStyle w:val="Heading2"/>
-      </w:pPr>
-      <w:bookmarkStart w:id="25" w:name="_Toc34663891"/>
+        <w:t>Group Training Sessions</w:t>
+      </w:r>
+    </w:p>
+    <w:p>
+      <w:pPr>
+        <w:pStyle w:val="BodyText"/>
+        <w:numPr>
+          <w:ilvl w:val="2"/>
+          <w:numId w:val="28"/>
+        </w:numPr>
+      </w:pPr>
+      <w:r>
+        <w:t>These sessions will be conducted with groups of Advisors or Registrars. Some large groups will be offered on-site initially but will move to primarily web-based training sessions after the first 2-4 weeks of training.</w:t>
+      </w:r>
+    </w:p>
+    <w:p>
+      <w:pPr>
+        <w:pStyle w:val="BodyText"/>
+        <w:numPr>
+          <w:ilvl w:val="2"/>
+          <w:numId w:val="28"/>
+        </w:numPr>
+      </w:pPr>
+      <w:r>
+        <w:t>Sessions with both groups will go over the documentation provided, the basics of the system and its usage, and role-specific instructions. Lastly, time will be allotted to answer questions and provide individual assistance as possible.</w:t>
+      </w:r>
+    </w:p>
+    <w:p>
+      <w:pPr>
+        <w:pStyle w:val="BodyText"/>
+        <w:numPr>
+          <w:ilvl w:val="1"/>
+          <w:numId w:val="28"/>
+        </w:numPr>
+      </w:pPr>
+      <w:r>
+        <w:t>Individual Administrator Training</w:t>
+      </w:r>
+    </w:p>
+    <w:p>
+      <w:pPr>
+        <w:pStyle w:val="BodyText"/>
+        <w:numPr>
+          <w:ilvl w:val="2"/>
+          <w:numId w:val="28"/>
+        </w:numPr>
+      </w:pPr>
+      <w:r>
+        <w:t>Administrators training sessions will all be individual since this is a small group and their needs are wide-ranging. It is expected that there will be several individual training sessions (10-15) lasting around 1-2 hours each. These sessions may be facilitated on- or off-site. They will cover the basics of the systems, role-specific instructions, and other areas as requested.</w:t>
+      </w:r>
+    </w:p>
+    <w:p>
+      <w:pPr>
+        <w:pStyle w:val="BodyText"/>
+        <w:numPr>
+          <w:ilvl w:val="2"/>
+          <w:numId w:val="28"/>
+        </w:numPr>
+      </w:pPr>
+      <w:r>
+        <w:t>A small portion of this training time will also be allotted to teach the Administrator how to assist other users in the future. Administrators may also choose to attend other user group training sessions.</w:t>
+      </w:r>
+    </w:p>
+    <w:p>
+      <w:pPr>
+        <w:pStyle w:val="BodyText"/>
+        <w:numPr>
+          <w:ilvl w:val="1"/>
+          <w:numId w:val="28"/>
+        </w:numPr>
+      </w:pPr>
+      <w:r>
+        <w:t>Schedule</w:t>
+      </w:r>
+    </w:p>
+    <w:p>
+      <w:pPr>
+        <w:pStyle w:val="BodyText"/>
+        <w:numPr>
+          <w:ilvl w:val="2"/>
+          <w:numId w:val="28"/>
+        </w:numPr>
+      </w:pPr>
+      <w:r>
+        <w:t>Administrators will begin training four weeks prior to the “Go Live” date</w:t>
+      </w:r>
+    </w:p>
+    <w:p>
+      <w:pPr>
+        <w:pStyle w:val="BodyText"/>
+        <w:numPr>
+          <w:ilvl w:val="3"/>
+          <w:numId w:val="28"/>
+        </w:numPr>
+      </w:pPr>
       <w:r>
         <w:lastRenderedPageBreak/>
-        <w:t>The Deployment Unit</w:t>
-      </w:r>
-      <w:bookmarkEnd w:id="25"/>
-    </w:p>
-    <w:p>
-      <w:pPr>
-        <w:pStyle w:val="InfoBlue"/>
-      </w:pPr>
-      <w:r>
-        <w:t>[List the software and documentation provided as part of the deliverable product.]</w:t>
-      </w:r>
-    </w:p>
-    <w:p>
-      <w:pPr>
-        <w:pStyle w:val="Heading3"/>
-      </w:pPr>
-      <w:bookmarkStart w:id="26" w:name="_Toc34663892"/>
-      <w:r>
-        <w:t>Support Software</w:t>
-      </w:r>
-      <w:bookmarkEnd w:id="26"/>
-    </w:p>
-    <w:p>
-      <w:pPr>
-        <w:pStyle w:val="InfoBlue"/>
-      </w:pPr>
-      <w:r>
-        <w:t>[As applicable, describe all software needed to support the deliverable product, such as tools, compilers, test tools, test data, utilities, CM tools, databases, data files, and so on.]</w:t>
-      </w:r>
-    </w:p>
-    <w:p>
-      <w:pPr>
-        <w:pStyle w:val="Heading3"/>
-      </w:pPr>
-      <w:bookmarkStart w:id="27" w:name="_Toc34663893"/>
-      <w:r>
-        <w:t>Support Documentation</w:t>
-      </w:r>
-      <w:bookmarkEnd w:id="27"/>
-    </w:p>
-    <w:p>
-      <w:pPr>
-        <w:pStyle w:val="InfoBlue"/>
-      </w:pPr>
-      <w:r>
-        <w:t>[As applicable, describe the documentation required to support the deliverable product, such as design descriptions, test cases and procedures, user manuals, and so on.]</w:t>
-      </w:r>
-    </w:p>
-    <w:p>
-      <w:pPr>
-        <w:pStyle w:val="Heading3"/>
-      </w:pPr>
-      <w:bookmarkStart w:id="28" w:name="_Toc34663894"/>
-      <w:r>
-        <w:t>Support Personnel</w:t>
-      </w:r>
-      <w:bookmarkEnd w:id="28"/>
-    </w:p>
-    <w:p>
-      <w:pPr>
-        <w:pStyle w:val="InfoBlue"/>
-      </w:pPr>
-      <w:r>
-        <w:t>[As applicable, describe the personnel, and their skill levels, required to support the deliverable product.]</w:t>
-      </w:r>
-    </w:p>
-    <w:p>
-      <w:pPr>
-        <w:pStyle w:val="Heading1"/>
-      </w:pPr>
-      <w:bookmarkStart w:id="29" w:name="_Toc34663895"/>
-      <w:r>
-        <w:t>Training</w:t>
-      </w:r>
-      <w:bookmarkEnd w:id="29"/>
-    </w:p>
-    <w:p>
-      <w:pPr>
-        <w:pStyle w:val="InfoBlue"/>
-      </w:pPr>
-      <w:r>
-        <w:t>[Describe the plan and inputs for training the end users so they can use and adapt the product as required.]</w:t>
+        <w:t>Basic tasks and system overview – 4 weeks before Go Live</w:t>
       </w:r>
     </w:p>
     <w:p>
       <w:pPr>
         <w:pStyle w:val="BodyText"/>
-      </w:pPr>
+        <w:numPr>
+          <w:ilvl w:val="3"/>
+          <w:numId w:val="28"/>
+        </w:numPr>
+      </w:pPr>
+      <w:r>
+        <w:t xml:space="preserve">Role-specific tasks – </w:t>
+      </w:r>
+      <w:r>
+        <w:t>2-3 weeks before Go Live</w:t>
+      </w:r>
+    </w:p>
+    <w:p>
+      <w:pPr>
+        <w:pStyle w:val="BodyText"/>
+        <w:numPr>
+          <w:ilvl w:val="3"/>
+          <w:numId w:val="28"/>
+        </w:numPr>
+      </w:pPr>
+      <w:r>
+        <w:t xml:space="preserve">Requested training – </w:t>
+      </w:r>
+      <w:r>
+        <w:t>1-2 weeks before Go Live through 4 weeks after</w:t>
+      </w:r>
+    </w:p>
+    <w:p>
+      <w:pPr>
+        <w:pStyle w:val="BodyText"/>
+        <w:numPr>
+          <w:ilvl w:val="2"/>
+          <w:numId w:val="28"/>
+        </w:numPr>
+      </w:pPr>
+      <w:r>
+        <w:t xml:space="preserve">Advisors and Registrars will begin </w:t>
+      </w:r>
+      <w:r>
+        <w:t>training next at two weeks prior to Go Live</w:t>
+      </w:r>
+    </w:p>
+    <w:p>
+      <w:pPr>
+        <w:pStyle w:val="BodyText"/>
+        <w:numPr>
+          <w:ilvl w:val="3"/>
+          <w:numId w:val="28"/>
+        </w:numPr>
+      </w:pPr>
+      <w:r>
+        <w:t>Basic tasks and system overview – 2 weeks before Go Live</w:t>
+      </w:r>
+    </w:p>
+    <w:p>
+      <w:pPr>
+        <w:pStyle w:val="BodyText"/>
+        <w:numPr>
+          <w:ilvl w:val="3"/>
+          <w:numId w:val="28"/>
+        </w:numPr>
+      </w:pPr>
+      <w:r>
+        <w:t>Role-specific tasks – 2 weeks before Go Live through 4 weeks after</w:t>
+      </w:r>
+    </w:p>
+    <w:p>
+      <w:pPr>
+        <w:pStyle w:val="BodyText"/>
+        <w:numPr>
+          <w:ilvl w:val="2"/>
+          <w:numId w:val="28"/>
+        </w:numPr>
+      </w:pPr>
+      <w:r>
+        <w:t>Advisees will receive their documentation and training videos one week prior to the Go Live date and the video training will be available by the Go Live date</w:t>
+      </w:r>
     </w:p>
     <w:sectPr>
       <w:headerReference w:type="default" r:id="rId10"/>
@@ -2587,12 +4330,6 @@
       <w:gridCol w:w="3162"/>
     </w:tblGrid>
     <w:tr>
-      <w:tblPrEx>
-        <w:tblCellMar>
-          <w:top w:w="0" w:type="dxa"/>
-          <w:bottom w:w="0" w:type="dxa"/>
-        </w:tblCellMar>
-      </w:tblPrEx>
       <w:tc>
         <w:tcPr>
           <w:tcW w:w="3162" w:type="dxa"/>
@@ -2901,12 +4638,6 @@
       <w:gridCol w:w="3179"/>
     </w:tblGrid>
     <w:tr>
-      <w:tblPrEx>
-        <w:tblCellMar>
-          <w:top w:w="0" w:type="dxa"/>
-          <w:bottom w:w="0" w:type="dxa"/>
-        </w:tblCellMar>
-      </w:tblPrEx>
       <w:tc>
         <w:tcPr>
           <w:tcW w:w="6379" w:type="dxa"/>
@@ -2932,18 +4663,15 @@
             <w:ind w:right="68"/>
           </w:pPr>
           <w:r>
-            <w:t xml:space="preserve">  Version:           1.0</w:t>
+            <w:t xml:space="preserve">  Version:           1.</w:t>
+          </w:r>
+          <w:r>
+            <w:t>3</w:t>
           </w:r>
         </w:p>
       </w:tc>
     </w:tr>
     <w:tr>
-      <w:tblPrEx>
-        <w:tblCellMar>
-          <w:top w:w="0" w:type="dxa"/>
-          <w:bottom w:w="0" w:type="dxa"/>
-        </w:tblCellMar>
-      </w:tblPrEx>
       <w:tc>
         <w:tcPr>
           <w:tcW w:w="6379" w:type="dxa"/>
@@ -2963,18 +4691,15 @@
             <w:t xml:space="preserve">  Date:  </w:t>
           </w:r>
           <w:r>
-            <w:t>08/Mar/20</w:t>
+            <w:t>10</w:t>
+          </w:r>
+          <w:r>
+            <w:t>/Mar/20</w:t>
           </w:r>
         </w:p>
       </w:tc>
     </w:tr>
     <w:tr>
-      <w:tblPrEx>
-        <w:tblCellMar>
-          <w:top w:w="0" w:type="dxa"/>
-          <w:bottom w:w="0" w:type="dxa"/>
-        </w:tblCellMar>
-      </w:tblPrEx>
       <w:tc>
         <w:tcPr>
           <w:tcW w:w="9558" w:type="dxa"/>
@@ -2982,7 +4707,7 @@
         </w:tcPr>
         <w:p>
           <w:r>
-            <w:t>&lt;document identifier&gt;</w:t>
+            <w:t>DP-01</w:t>
           </w:r>
         </w:p>
       </w:tc>
@@ -3456,6 +5181,155 @@
     </w:lvl>
   </w:abstractNum>
   <w:abstractNum w:abstractNumId="8" w15:restartNumberingAfterBreak="0">
+    <w:nsid w:val="29351ADF"/>
+    <w:multiLevelType w:val="multilevel"/>
+    <w:tmpl w:val="10F60E46"/>
+    <w:lvl w:ilvl="0">
+      <w:start w:val="1"/>
+      <w:numFmt w:val="bullet"/>
+      <w:lvlText w:val=""/>
+      <w:lvlJc w:val="left"/>
+      <w:pPr>
+        <w:tabs>
+          <w:tab w:val="num" w:pos="720"/>
+        </w:tabs>
+        <w:ind w:left="720" w:hanging="360"/>
+      </w:pPr>
+      <w:rPr>
+        <w:rFonts w:ascii="Symbol" w:hAnsi="Symbol" w:hint="default"/>
+        <w:sz w:val="20"/>
+      </w:rPr>
+    </w:lvl>
+    <w:lvl w:ilvl="1" w:tentative="1">
+      <w:start w:val="1"/>
+      <w:numFmt w:val="bullet"/>
+      <w:lvlText w:val=""/>
+      <w:lvlJc w:val="left"/>
+      <w:pPr>
+        <w:tabs>
+          <w:tab w:val="num" w:pos="1440"/>
+        </w:tabs>
+        <w:ind w:left="1440" w:hanging="360"/>
+      </w:pPr>
+      <w:rPr>
+        <w:rFonts w:ascii="Symbol" w:hAnsi="Symbol" w:hint="default"/>
+        <w:sz w:val="20"/>
+      </w:rPr>
+    </w:lvl>
+    <w:lvl w:ilvl="2" w:tentative="1">
+      <w:start w:val="1"/>
+      <w:numFmt w:val="bullet"/>
+      <w:lvlText w:val=""/>
+      <w:lvlJc w:val="left"/>
+      <w:pPr>
+        <w:tabs>
+          <w:tab w:val="num" w:pos="2160"/>
+        </w:tabs>
+        <w:ind w:left="2160" w:hanging="360"/>
+      </w:pPr>
+      <w:rPr>
+        <w:rFonts w:ascii="Symbol" w:hAnsi="Symbol" w:hint="default"/>
+        <w:sz w:val="20"/>
+      </w:rPr>
+    </w:lvl>
+    <w:lvl w:ilvl="3" w:tentative="1">
+      <w:start w:val="1"/>
+      <w:numFmt w:val="bullet"/>
+      <w:lvlText w:val=""/>
+      <w:lvlJc w:val="left"/>
+      <w:pPr>
+        <w:tabs>
+          <w:tab w:val="num" w:pos="2880"/>
+        </w:tabs>
+        <w:ind w:left="2880" w:hanging="360"/>
+      </w:pPr>
+      <w:rPr>
+        <w:rFonts w:ascii="Symbol" w:hAnsi="Symbol" w:hint="default"/>
+        <w:sz w:val="20"/>
+      </w:rPr>
+    </w:lvl>
+    <w:lvl w:ilvl="4" w:tentative="1">
+      <w:start w:val="1"/>
+      <w:numFmt w:val="bullet"/>
+      <w:lvlText w:val=""/>
+      <w:lvlJc w:val="left"/>
+      <w:pPr>
+        <w:tabs>
+          <w:tab w:val="num" w:pos="3600"/>
+        </w:tabs>
+        <w:ind w:left="3600" w:hanging="360"/>
+      </w:pPr>
+      <w:rPr>
+        <w:rFonts w:ascii="Symbol" w:hAnsi="Symbol" w:hint="default"/>
+        <w:sz w:val="20"/>
+      </w:rPr>
+    </w:lvl>
+    <w:lvl w:ilvl="5" w:tentative="1">
+      <w:start w:val="1"/>
+      <w:numFmt w:val="bullet"/>
+      <w:lvlText w:val=""/>
+      <w:lvlJc w:val="left"/>
+      <w:pPr>
+        <w:tabs>
+          <w:tab w:val="num" w:pos="4320"/>
+        </w:tabs>
+        <w:ind w:left="4320" w:hanging="360"/>
+      </w:pPr>
+      <w:rPr>
+        <w:rFonts w:ascii="Symbol" w:hAnsi="Symbol" w:hint="default"/>
+        <w:sz w:val="20"/>
+      </w:rPr>
+    </w:lvl>
+    <w:lvl w:ilvl="6" w:tentative="1">
+      <w:start w:val="1"/>
+      <w:numFmt w:val="bullet"/>
+      <w:lvlText w:val=""/>
+      <w:lvlJc w:val="left"/>
+      <w:pPr>
+        <w:tabs>
+          <w:tab w:val="num" w:pos="5040"/>
+        </w:tabs>
+        <w:ind w:left="5040" w:hanging="360"/>
+      </w:pPr>
+      <w:rPr>
+        <w:rFonts w:ascii="Symbol" w:hAnsi="Symbol" w:hint="default"/>
+        <w:sz w:val="20"/>
+      </w:rPr>
+    </w:lvl>
+    <w:lvl w:ilvl="7" w:tentative="1">
+      <w:start w:val="1"/>
+      <w:numFmt w:val="bullet"/>
+      <w:lvlText w:val=""/>
+      <w:lvlJc w:val="left"/>
+      <w:pPr>
+        <w:tabs>
+          <w:tab w:val="num" w:pos="5760"/>
+        </w:tabs>
+        <w:ind w:left="5760" w:hanging="360"/>
+      </w:pPr>
+      <w:rPr>
+        <w:rFonts w:ascii="Symbol" w:hAnsi="Symbol" w:hint="default"/>
+        <w:sz w:val="20"/>
+      </w:rPr>
+    </w:lvl>
+    <w:lvl w:ilvl="8" w:tentative="1">
+      <w:start w:val="1"/>
+      <w:numFmt w:val="bullet"/>
+      <w:lvlText w:val=""/>
+      <w:lvlJc w:val="left"/>
+      <w:pPr>
+        <w:tabs>
+          <w:tab w:val="num" w:pos="6480"/>
+        </w:tabs>
+        <w:ind w:left="6480" w:hanging="360"/>
+      </w:pPr>
+      <w:rPr>
+        <w:rFonts w:ascii="Symbol" w:hAnsi="Symbol" w:hint="default"/>
+        <w:sz w:val="20"/>
+      </w:rPr>
+    </w:lvl>
+  </w:abstractNum>
+  <w:abstractNum w:abstractNumId="9" w15:restartNumberingAfterBreak="0">
     <w:nsid w:val="2A91249E"/>
     <w:multiLevelType w:val="hybridMultilevel"/>
     <w:tmpl w:val="04EC3740"/>
@@ -3595,7 +5469,7 @@
       </w:rPr>
     </w:lvl>
   </w:abstractNum>
-  <w:abstractNum w:abstractNumId="9" w15:restartNumberingAfterBreak="0">
+  <w:abstractNum w:abstractNumId="10" w15:restartNumberingAfterBreak="0">
     <w:nsid w:val="2D4B634E"/>
     <w:multiLevelType w:val="singleLevel"/>
     <w:tmpl w:val="04090001"/>
@@ -3615,7 +5489,7 @@
       </w:rPr>
     </w:lvl>
   </w:abstractNum>
-  <w:abstractNum w:abstractNumId="10" w15:restartNumberingAfterBreak="0">
+  <w:abstractNum w:abstractNumId="11" w15:restartNumberingAfterBreak="0">
     <w:nsid w:val="31DD2C45"/>
     <w:multiLevelType w:val="singleLevel"/>
     <w:tmpl w:val="04090001"/>
@@ -3635,7 +5509,7 @@
       </w:rPr>
     </w:lvl>
   </w:abstractNum>
-  <w:abstractNum w:abstractNumId="11" w15:restartNumberingAfterBreak="0">
+  <w:abstractNum w:abstractNumId="12" w15:restartNumberingAfterBreak="0">
     <w:nsid w:val="32982B51"/>
     <w:multiLevelType w:val="singleLevel"/>
     <w:tmpl w:val="04090001"/>
@@ -3655,7 +5529,7 @@
       </w:rPr>
     </w:lvl>
   </w:abstractNum>
-  <w:abstractNum w:abstractNumId="12" w15:restartNumberingAfterBreak="0">
+  <w:abstractNum w:abstractNumId="13" w15:restartNumberingAfterBreak="0">
     <w:nsid w:val="3375481C"/>
     <w:multiLevelType w:val="singleLevel"/>
     <w:tmpl w:val="E6747DA6"/>
@@ -3675,7 +5549,7 @@
       </w:rPr>
     </w:lvl>
   </w:abstractNum>
-  <w:abstractNum w:abstractNumId="13" w15:restartNumberingAfterBreak="0">
+  <w:abstractNum w:abstractNumId="14" w15:restartNumberingAfterBreak="0">
     <w:nsid w:val="369D5471"/>
     <w:multiLevelType w:val="singleLevel"/>
     <w:tmpl w:val="04090001"/>
@@ -3695,7 +5569,7 @@
       </w:rPr>
     </w:lvl>
   </w:abstractNum>
-  <w:abstractNum w:abstractNumId="14" w15:restartNumberingAfterBreak="0">
+  <w:abstractNum w:abstractNumId="15" w15:restartNumberingAfterBreak="0">
     <w:nsid w:val="3E213743"/>
     <w:multiLevelType w:val="hybridMultilevel"/>
     <w:tmpl w:val="95903C0C"/>
@@ -3781,7 +5655,7 @@
       </w:pPr>
     </w:lvl>
   </w:abstractNum>
-  <w:abstractNum w:abstractNumId="15" w15:restartNumberingAfterBreak="0">
+  <w:abstractNum w:abstractNumId="16" w15:restartNumberingAfterBreak="0">
     <w:nsid w:val="42B97F7B"/>
     <w:multiLevelType w:val="singleLevel"/>
     <w:tmpl w:val="04090001"/>
@@ -3801,7 +5675,234 @@
       </w:rPr>
     </w:lvl>
   </w:abstractNum>
-  <w:abstractNum w:abstractNumId="16" w15:restartNumberingAfterBreak="0">
+  <w:abstractNum w:abstractNumId="17" w15:restartNumberingAfterBreak="0">
+    <w:nsid w:val="4416493E"/>
+    <w:multiLevelType w:val="multilevel"/>
+    <w:tmpl w:val="0B900FC6"/>
+    <w:lvl w:ilvl="0">
+      <w:start w:val="1"/>
+      <w:numFmt w:val="decimal"/>
+      <w:pStyle w:val="Bullet"/>
+      <w:lvlText w:val="%1."/>
+      <w:lvlJc w:val="left"/>
+      <w:pPr>
+        <w:tabs>
+          <w:tab w:val="num" w:pos="720"/>
+        </w:tabs>
+        <w:ind w:left="720" w:hanging="720"/>
+      </w:pPr>
+    </w:lvl>
+    <w:lvl w:ilvl="1">
+      <w:start w:val="1"/>
+      <w:numFmt w:val="decimal"/>
+      <w:lvlText w:val="%2."/>
+      <w:lvlJc w:val="left"/>
+      <w:pPr>
+        <w:tabs>
+          <w:tab w:val="num" w:pos="1440"/>
+        </w:tabs>
+        <w:ind w:left="1440" w:hanging="720"/>
+      </w:pPr>
+    </w:lvl>
+    <w:lvl w:ilvl="2">
+      <w:start w:val="1"/>
+      <w:numFmt w:val="decimal"/>
+      <w:lvlText w:val="%3."/>
+      <w:lvlJc w:val="left"/>
+      <w:pPr>
+        <w:tabs>
+          <w:tab w:val="num" w:pos="2160"/>
+        </w:tabs>
+        <w:ind w:left="2160" w:hanging="720"/>
+      </w:pPr>
+    </w:lvl>
+    <w:lvl w:ilvl="3">
+      <w:start w:val="1"/>
+      <w:numFmt w:val="decimal"/>
+      <w:lvlText w:val="%4."/>
+      <w:lvlJc w:val="left"/>
+      <w:pPr>
+        <w:tabs>
+          <w:tab w:val="num" w:pos="2880"/>
+        </w:tabs>
+        <w:ind w:left="2880" w:hanging="720"/>
+      </w:pPr>
+    </w:lvl>
+    <w:lvl w:ilvl="4">
+      <w:start w:val="1"/>
+      <w:numFmt w:val="decimal"/>
+      <w:lvlText w:val="%5."/>
+      <w:lvlJc w:val="left"/>
+      <w:pPr>
+        <w:tabs>
+          <w:tab w:val="num" w:pos="3600"/>
+        </w:tabs>
+        <w:ind w:left="3600" w:hanging="720"/>
+      </w:pPr>
+    </w:lvl>
+    <w:lvl w:ilvl="5">
+      <w:start w:val="1"/>
+      <w:numFmt w:val="decimal"/>
+      <w:lvlText w:val="%6."/>
+      <w:lvlJc w:val="left"/>
+      <w:pPr>
+        <w:tabs>
+          <w:tab w:val="num" w:pos="4320"/>
+        </w:tabs>
+        <w:ind w:left="4320" w:hanging="720"/>
+      </w:pPr>
+    </w:lvl>
+    <w:lvl w:ilvl="6">
+      <w:start w:val="1"/>
+      <w:numFmt w:val="decimal"/>
+      <w:lvlText w:val="%7."/>
+      <w:lvlJc w:val="left"/>
+      <w:pPr>
+        <w:tabs>
+          <w:tab w:val="num" w:pos="5040"/>
+        </w:tabs>
+        <w:ind w:left="5040" w:hanging="720"/>
+      </w:pPr>
+    </w:lvl>
+    <w:lvl w:ilvl="7">
+      <w:start w:val="1"/>
+      <w:numFmt w:val="decimal"/>
+      <w:lvlText w:val="%8."/>
+      <w:lvlJc w:val="left"/>
+      <w:pPr>
+        <w:tabs>
+          <w:tab w:val="num" w:pos="5760"/>
+        </w:tabs>
+        <w:ind w:left="5760" w:hanging="720"/>
+      </w:pPr>
+    </w:lvl>
+    <w:lvl w:ilvl="8">
+      <w:start w:val="1"/>
+      <w:numFmt w:val="decimal"/>
+      <w:lvlText w:val="%9."/>
+      <w:lvlJc w:val="left"/>
+      <w:pPr>
+        <w:tabs>
+          <w:tab w:val="num" w:pos="6480"/>
+        </w:tabs>
+        <w:ind w:left="6480" w:hanging="720"/>
+      </w:pPr>
+    </w:lvl>
+  </w:abstractNum>
+  <w:abstractNum w:abstractNumId="18" w15:restartNumberingAfterBreak="0">
+    <w:nsid w:val="46585A5A"/>
+    <w:multiLevelType w:val="hybridMultilevel"/>
+    <w:tmpl w:val="673E0F66"/>
+    <w:lvl w:ilvl="0" w:tplc="46B629FE">
+      <w:start w:val="1"/>
+      <w:numFmt w:val="bullet"/>
+      <w:lvlText w:val="-"/>
+      <w:lvlJc w:val="left"/>
+      <w:pPr>
+        <w:ind w:left="1800" w:hanging="360"/>
+      </w:pPr>
+      <w:rPr>
+        <w:rFonts w:ascii="Times New Roman" w:eastAsia="Times New Roman" w:hAnsi="Times New Roman" w:cs="Times New Roman" w:hint="default"/>
+      </w:rPr>
+    </w:lvl>
+    <w:lvl w:ilvl="1" w:tplc="04090003" w:tentative="1">
+      <w:start w:val="1"/>
+      <w:numFmt w:val="bullet"/>
+      <w:lvlText w:val="o"/>
+      <w:lvlJc w:val="left"/>
+      <w:pPr>
+        <w:ind w:left="2520" w:hanging="360"/>
+      </w:pPr>
+      <w:rPr>
+        <w:rFonts w:ascii="Courier New" w:hAnsi="Courier New" w:cs="Courier New" w:hint="default"/>
+      </w:rPr>
+    </w:lvl>
+    <w:lvl w:ilvl="2" w:tplc="04090005" w:tentative="1">
+      <w:start w:val="1"/>
+      <w:numFmt w:val="bullet"/>
+      <w:lvlText w:val=""/>
+      <w:lvlJc w:val="left"/>
+      <w:pPr>
+        <w:ind w:left="3240" w:hanging="360"/>
+      </w:pPr>
+      <w:rPr>
+        <w:rFonts w:ascii="Wingdings" w:hAnsi="Wingdings" w:hint="default"/>
+      </w:rPr>
+    </w:lvl>
+    <w:lvl w:ilvl="3" w:tplc="04090001" w:tentative="1">
+      <w:start w:val="1"/>
+      <w:numFmt w:val="bullet"/>
+      <w:lvlText w:val=""/>
+      <w:lvlJc w:val="left"/>
+      <w:pPr>
+        <w:ind w:left="3960" w:hanging="360"/>
+      </w:pPr>
+      <w:rPr>
+        <w:rFonts w:ascii="Symbol" w:hAnsi="Symbol" w:hint="default"/>
+      </w:rPr>
+    </w:lvl>
+    <w:lvl w:ilvl="4" w:tplc="04090003" w:tentative="1">
+      <w:start w:val="1"/>
+      <w:numFmt w:val="bullet"/>
+      <w:lvlText w:val="o"/>
+      <w:lvlJc w:val="left"/>
+      <w:pPr>
+        <w:ind w:left="4680" w:hanging="360"/>
+      </w:pPr>
+      <w:rPr>
+        <w:rFonts w:ascii="Courier New" w:hAnsi="Courier New" w:cs="Courier New" w:hint="default"/>
+      </w:rPr>
+    </w:lvl>
+    <w:lvl w:ilvl="5" w:tplc="04090005" w:tentative="1">
+      <w:start w:val="1"/>
+      <w:numFmt w:val="bullet"/>
+      <w:lvlText w:val=""/>
+      <w:lvlJc w:val="left"/>
+      <w:pPr>
+        <w:ind w:left="5400" w:hanging="360"/>
+      </w:pPr>
+      <w:rPr>
+        <w:rFonts w:ascii="Wingdings" w:hAnsi="Wingdings" w:hint="default"/>
+      </w:rPr>
+    </w:lvl>
+    <w:lvl w:ilvl="6" w:tplc="04090001" w:tentative="1">
+      <w:start w:val="1"/>
+      <w:numFmt w:val="bullet"/>
+      <w:lvlText w:val=""/>
+      <w:lvlJc w:val="left"/>
+      <w:pPr>
+        <w:ind w:left="6120" w:hanging="360"/>
+      </w:pPr>
+      <w:rPr>
+        <w:rFonts w:ascii="Symbol" w:hAnsi="Symbol" w:hint="default"/>
+      </w:rPr>
+    </w:lvl>
+    <w:lvl w:ilvl="7" w:tplc="04090003" w:tentative="1">
+      <w:start w:val="1"/>
+      <w:numFmt w:val="bullet"/>
+      <w:lvlText w:val="o"/>
+      <w:lvlJc w:val="left"/>
+      <w:pPr>
+        <w:ind w:left="6840" w:hanging="360"/>
+      </w:pPr>
+      <w:rPr>
+        <w:rFonts w:ascii="Courier New" w:hAnsi="Courier New" w:cs="Courier New" w:hint="default"/>
+      </w:rPr>
+    </w:lvl>
+    <w:lvl w:ilvl="8" w:tplc="04090005" w:tentative="1">
+      <w:start w:val="1"/>
+      <w:numFmt w:val="bullet"/>
+      <w:lvlText w:val=""/>
+      <w:lvlJc w:val="left"/>
+      <w:pPr>
+        <w:ind w:left="7560" w:hanging="360"/>
+      </w:pPr>
+      <w:rPr>
+        <w:rFonts w:ascii="Wingdings" w:hAnsi="Wingdings" w:hint="default"/>
+      </w:rPr>
+    </w:lvl>
+  </w:abstractNum>
+  <w:abstractNum w:abstractNumId="19" w15:restartNumberingAfterBreak="0">
     <w:nsid w:val="49E170D0"/>
     <w:multiLevelType w:val="singleLevel"/>
     <w:tmpl w:val="04090001"/>
@@ -3821,7 +5922,7 @@
       </w:rPr>
     </w:lvl>
   </w:abstractNum>
-  <w:abstractNum w:abstractNumId="17" w15:restartNumberingAfterBreak="0">
+  <w:abstractNum w:abstractNumId="20" w15:restartNumberingAfterBreak="0">
     <w:nsid w:val="4F64732B"/>
     <w:multiLevelType w:val="singleLevel"/>
     <w:tmpl w:val="04090001"/>
@@ -3841,7 +5942,7 @@
       </w:rPr>
     </w:lvl>
   </w:abstractNum>
-  <w:abstractNum w:abstractNumId="18" w15:restartNumberingAfterBreak="0">
+  <w:abstractNum w:abstractNumId="21" w15:restartNumberingAfterBreak="0">
     <w:nsid w:val="52DF734E"/>
     <w:multiLevelType w:val="singleLevel"/>
     <w:tmpl w:val="04090001"/>
@@ -3861,7 +5962,120 @@
       </w:rPr>
     </w:lvl>
   </w:abstractNum>
-  <w:abstractNum w:abstractNumId="19" w15:restartNumberingAfterBreak="0">
+  <w:abstractNum w:abstractNumId="22" w15:restartNumberingAfterBreak="0">
+    <w:nsid w:val="6AE63F19"/>
+    <w:multiLevelType w:val="multilevel"/>
+    <w:tmpl w:val="C53AD990"/>
+    <w:lvl w:ilvl="0">
+      <w:start w:val="1"/>
+      <w:numFmt w:val="decimal"/>
+      <w:lvlText w:val="%1."/>
+      <w:lvlJc w:val="left"/>
+      <w:pPr>
+        <w:tabs>
+          <w:tab w:val="num" w:pos="720"/>
+        </w:tabs>
+        <w:ind w:left="720" w:hanging="360"/>
+      </w:pPr>
+    </w:lvl>
+    <w:lvl w:ilvl="1">
+      <w:start w:val="1"/>
+      <w:numFmt w:val="lowerLetter"/>
+      <w:lvlText w:val="%2)"/>
+      <w:lvlJc w:val="left"/>
+      <w:pPr>
+        <w:ind w:left="1440" w:hanging="360"/>
+      </w:pPr>
+      <w:rPr>
+        <w:rFonts w:hint="default"/>
+      </w:rPr>
+    </w:lvl>
+    <w:lvl w:ilvl="2">
+      <w:start w:val="1"/>
+      <w:numFmt w:val="decimal"/>
+      <w:lvlText w:val="%3."/>
+      <w:lvlJc w:val="left"/>
+      <w:pPr>
+        <w:tabs>
+          <w:tab w:val="num" w:pos="2160"/>
+        </w:tabs>
+        <w:ind w:left="2160" w:hanging="360"/>
+      </w:pPr>
+    </w:lvl>
+    <w:lvl w:ilvl="3">
+      <w:start w:val="1"/>
+      <w:numFmt w:val="decimal"/>
+      <w:lvlText w:val="%4."/>
+      <w:lvlJc w:val="left"/>
+      <w:pPr>
+        <w:tabs>
+          <w:tab w:val="num" w:pos="2880"/>
+        </w:tabs>
+        <w:ind w:left="2880" w:hanging="360"/>
+      </w:pPr>
+    </w:lvl>
+    <w:lvl w:ilvl="4" w:tentative="1">
+      <w:start w:val="1"/>
+      <w:numFmt w:val="decimal"/>
+      <w:lvlText w:val="%5."/>
+      <w:lvlJc w:val="left"/>
+      <w:pPr>
+        <w:tabs>
+          <w:tab w:val="num" w:pos="3600"/>
+        </w:tabs>
+        <w:ind w:left="3600" w:hanging="360"/>
+      </w:pPr>
+    </w:lvl>
+    <w:lvl w:ilvl="5" w:tentative="1">
+      <w:start w:val="1"/>
+      <w:numFmt w:val="decimal"/>
+      <w:lvlText w:val="%6."/>
+      <w:lvlJc w:val="left"/>
+      <w:pPr>
+        <w:tabs>
+          <w:tab w:val="num" w:pos="4320"/>
+        </w:tabs>
+        <w:ind w:left="4320" w:hanging="360"/>
+      </w:pPr>
+    </w:lvl>
+    <w:lvl w:ilvl="6" w:tentative="1">
+      <w:start w:val="1"/>
+      <w:numFmt w:val="decimal"/>
+      <w:lvlText w:val="%7."/>
+      <w:lvlJc w:val="left"/>
+      <w:pPr>
+        <w:tabs>
+          <w:tab w:val="num" w:pos="5040"/>
+        </w:tabs>
+        <w:ind w:left="5040" w:hanging="360"/>
+      </w:pPr>
+    </w:lvl>
+    <w:lvl w:ilvl="7" w:tentative="1">
+      <w:start w:val="1"/>
+      <w:numFmt w:val="decimal"/>
+      <w:lvlText w:val="%8."/>
+      <w:lvlJc w:val="left"/>
+      <w:pPr>
+        <w:tabs>
+          <w:tab w:val="num" w:pos="5760"/>
+        </w:tabs>
+        <w:ind w:left="5760" w:hanging="360"/>
+      </w:pPr>
+    </w:lvl>
+    <w:lvl w:ilvl="8" w:tentative="1">
+      <w:start w:val="1"/>
+      <w:numFmt w:val="decimal"/>
+      <w:lvlText w:val="%9."/>
+      <w:lvlJc w:val="left"/>
+      <w:pPr>
+        <w:tabs>
+          <w:tab w:val="num" w:pos="6480"/>
+        </w:tabs>
+        <w:ind w:left="6480" w:hanging="360"/>
+      </w:pPr>
+    </w:lvl>
+  </w:abstractNum>
+  <w:abstractNum w:abstractNumId="23" w15:restartNumberingAfterBreak="0">
     <w:nsid w:val="6D2F7D46"/>
     <w:multiLevelType w:val="singleLevel"/>
     <w:tmpl w:val="04090001"/>
@@ -3881,7 +6095,156 @@
       </w:rPr>
     </w:lvl>
   </w:abstractNum>
-  <w:abstractNum w:abstractNumId="20" w15:restartNumberingAfterBreak="0">
+  <w:abstractNum w:abstractNumId="24" w15:restartNumberingAfterBreak="0">
+    <w:nsid w:val="70B10C44"/>
+    <w:multiLevelType w:val="multilevel"/>
+    <w:tmpl w:val="7A3E1134"/>
+    <w:lvl w:ilvl="0">
+      <w:start w:val="1"/>
+      <w:numFmt w:val="bullet"/>
+      <w:lvlText w:val=""/>
+      <w:lvlJc w:val="left"/>
+      <w:pPr>
+        <w:tabs>
+          <w:tab w:val="num" w:pos="720"/>
+        </w:tabs>
+        <w:ind w:left="720" w:hanging="360"/>
+      </w:pPr>
+      <w:rPr>
+        <w:rFonts w:ascii="Symbol" w:hAnsi="Symbol" w:hint="default"/>
+        <w:sz w:val="20"/>
+      </w:rPr>
+    </w:lvl>
+    <w:lvl w:ilvl="1" w:tentative="1">
+      <w:start w:val="1"/>
+      <w:numFmt w:val="bullet"/>
+      <w:lvlText w:val="o"/>
+      <w:lvlJc w:val="left"/>
+      <w:pPr>
+        <w:tabs>
+          <w:tab w:val="num" w:pos="1440"/>
+        </w:tabs>
+        <w:ind w:left="1440" w:hanging="360"/>
+      </w:pPr>
+      <w:rPr>
+        <w:rFonts w:ascii="Courier New" w:hAnsi="Courier New" w:hint="default"/>
+        <w:sz w:val="20"/>
+      </w:rPr>
+    </w:lvl>
+    <w:lvl w:ilvl="2" w:tentative="1">
+      <w:start w:val="1"/>
+      <w:numFmt w:val="bullet"/>
+      <w:lvlText w:val=""/>
+      <w:lvlJc w:val="left"/>
+      <w:pPr>
+        <w:tabs>
+          <w:tab w:val="num" w:pos="2160"/>
+        </w:tabs>
+        <w:ind w:left="2160" w:hanging="360"/>
+      </w:pPr>
+      <w:rPr>
+        <w:rFonts w:ascii="Wingdings" w:hAnsi="Wingdings" w:hint="default"/>
+        <w:sz w:val="20"/>
+      </w:rPr>
+    </w:lvl>
+    <w:lvl w:ilvl="3" w:tentative="1">
+      <w:start w:val="1"/>
+      <w:numFmt w:val="bullet"/>
+      <w:lvlText w:val=""/>
+      <w:lvlJc w:val="left"/>
+      <w:pPr>
+        <w:tabs>
+          <w:tab w:val="num" w:pos="2880"/>
+        </w:tabs>
+        <w:ind w:left="2880" w:hanging="360"/>
+      </w:pPr>
+      <w:rPr>
+        <w:rFonts w:ascii="Wingdings" w:hAnsi="Wingdings" w:hint="default"/>
+        <w:sz w:val="20"/>
+      </w:rPr>
+    </w:lvl>
+    <w:lvl w:ilvl="4" w:tentative="1">
+      <w:start w:val="1"/>
+      <w:numFmt w:val="bullet"/>
+      <w:lvlText w:val=""/>
+      <w:lvlJc w:val="left"/>
+      <w:pPr>
+        <w:tabs>
+          <w:tab w:val="num" w:pos="3600"/>
+        </w:tabs>
+        <w:ind w:left="3600" w:hanging="360"/>
+      </w:pPr>
+      <w:rPr>
+        <w:rFonts w:ascii="Wingdings" w:hAnsi="Wingdings" w:hint="default"/>
+        <w:sz w:val="20"/>
+      </w:rPr>
+    </w:lvl>
+    <w:lvl w:ilvl="5" w:tentative="1">
+      <w:start w:val="1"/>
+      <w:numFmt w:val="bullet"/>
+      <w:lvlText w:val=""/>
+      <w:lvlJc w:val="left"/>
+      <w:pPr>
+        <w:tabs>
+          <w:tab w:val="num" w:pos="4320"/>
+        </w:tabs>
+        <w:ind w:left="4320" w:hanging="360"/>
+      </w:pPr>
+      <w:rPr>
+        <w:rFonts w:ascii="Wingdings" w:hAnsi="Wingdings" w:hint="default"/>
+        <w:sz w:val="20"/>
+      </w:rPr>
+    </w:lvl>
+    <w:lvl w:ilvl="6" w:tentative="1">
+      <w:start w:val="1"/>
+      <w:numFmt w:val="bullet"/>
+      <w:lvlText w:val=""/>
+      <w:lvlJc w:val="left"/>
+      <w:pPr>
+        <w:tabs>
+          <w:tab w:val="num" w:pos="5040"/>
+        </w:tabs>
+        <w:ind w:left="5040" w:hanging="360"/>
+      </w:pPr>
+      <w:rPr>
+        <w:rFonts w:ascii="Wingdings" w:hAnsi="Wingdings" w:hint="default"/>
+        <w:sz w:val="20"/>
+      </w:rPr>
+    </w:lvl>
+    <w:lvl w:ilvl="7" w:tentative="1">
+      <w:start w:val="1"/>
+      <w:numFmt w:val="bullet"/>
+      <w:lvlText w:val=""/>
+      <w:lvlJc w:val="left"/>
+      <w:pPr>
+        <w:tabs>
+          <w:tab w:val="num" w:pos="5760"/>
+        </w:tabs>
+        <w:ind w:left="5760" w:hanging="360"/>
+      </w:pPr>
+      <w:rPr>
+        <w:rFonts w:ascii="Wingdings" w:hAnsi="Wingdings" w:hint="default"/>
+        <w:sz w:val="20"/>
+      </w:rPr>
+    </w:lvl>
+    <w:lvl w:ilvl="8" w:tentative="1">
+      <w:start w:val="1"/>
+      <w:numFmt w:val="bullet"/>
+      <w:lvlText w:val=""/>
+      <w:lvlJc w:val="left"/>
+      <w:pPr>
+        <w:tabs>
+          <w:tab w:val="num" w:pos="6480"/>
+        </w:tabs>
+        <w:ind w:left="6480" w:hanging="360"/>
+      </w:pPr>
+      <w:rPr>
+        <w:rFonts w:ascii="Wingdings" w:hAnsi="Wingdings" w:hint="default"/>
+        <w:sz w:val="20"/>
+      </w:rPr>
+    </w:lvl>
+  </w:abstractNum>
+  <w:abstractNum w:abstractNumId="25" w15:restartNumberingAfterBreak="0">
     <w:nsid w:val="71F21F2A"/>
     <w:multiLevelType w:val="singleLevel"/>
     <w:tmpl w:val="04090001"/>
@@ -3901,7 +6264,156 @@
       </w:rPr>
     </w:lvl>
   </w:abstractNum>
-  <w:abstractNum w:abstractNumId="21" w15:restartNumberingAfterBreak="0">
+  <w:abstractNum w:abstractNumId="26" w15:restartNumberingAfterBreak="0">
+    <w:nsid w:val="73C93BF7"/>
+    <w:multiLevelType w:val="multilevel"/>
+    <w:tmpl w:val="7B96AC06"/>
+    <w:lvl w:ilvl="0">
+      <w:start w:val="1"/>
+      <w:numFmt w:val="bullet"/>
+      <w:lvlText w:val=""/>
+      <w:lvlJc w:val="left"/>
+      <w:pPr>
+        <w:tabs>
+          <w:tab w:val="num" w:pos="720"/>
+        </w:tabs>
+        <w:ind w:left="720" w:hanging="360"/>
+      </w:pPr>
+      <w:rPr>
+        <w:rFonts w:ascii="Symbol" w:hAnsi="Symbol" w:hint="default"/>
+        <w:sz w:val="20"/>
+      </w:rPr>
+    </w:lvl>
+    <w:lvl w:ilvl="1" w:tentative="1">
+      <w:start w:val="1"/>
+      <w:numFmt w:val="bullet"/>
+      <w:lvlText w:val="o"/>
+      <w:lvlJc w:val="left"/>
+      <w:pPr>
+        <w:tabs>
+          <w:tab w:val="num" w:pos="1440"/>
+        </w:tabs>
+        <w:ind w:left="1440" w:hanging="360"/>
+      </w:pPr>
+      <w:rPr>
+        <w:rFonts w:ascii="Courier New" w:hAnsi="Courier New" w:hint="default"/>
+        <w:sz w:val="20"/>
+      </w:rPr>
+    </w:lvl>
+    <w:lvl w:ilvl="2" w:tentative="1">
+      <w:start w:val="1"/>
+      <w:numFmt w:val="bullet"/>
+      <w:lvlText w:val=""/>
+      <w:lvlJc w:val="left"/>
+      <w:pPr>
+        <w:tabs>
+          <w:tab w:val="num" w:pos="2160"/>
+        </w:tabs>
+        <w:ind w:left="2160" w:hanging="360"/>
+      </w:pPr>
+      <w:rPr>
+        <w:rFonts w:ascii="Wingdings" w:hAnsi="Wingdings" w:hint="default"/>
+        <w:sz w:val="20"/>
+      </w:rPr>
+    </w:lvl>
+    <w:lvl w:ilvl="3" w:tentative="1">
+      <w:start w:val="1"/>
+      <w:numFmt w:val="bullet"/>
+      <w:lvlText w:val=""/>
+      <w:lvlJc w:val="left"/>
+      <w:pPr>
+        <w:tabs>
+          <w:tab w:val="num" w:pos="2880"/>
+        </w:tabs>
+        <w:ind w:left="2880" w:hanging="360"/>
+      </w:pPr>
+      <w:rPr>
+        <w:rFonts w:ascii="Wingdings" w:hAnsi="Wingdings" w:hint="default"/>
+        <w:sz w:val="20"/>
+      </w:rPr>
+    </w:lvl>
+    <w:lvl w:ilvl="4" w:tentative="1">
+      <w:start w:val="1"/>
+      <w:numFmt w:val="bullet"/>
+      <w:lvlText w:val=""/>
+      <w:lvlJc w:val="left"/>
+      <w:pPr>
+        <w:tabs>
+          <w:tab w:val="num" w:pos="3600"/>
+        </w:tabs>
+        <w:ind w:left="3600" w:hanging="360"/>
+      </w:pPr>
+      <w:rPr>
+        <w:rFonts w:ascii="Wingdings" w:hAnsi="Wingdings" w:hint="default"/>
+        <w:sz w:val="20"/>
+      </w:rPr>
+    </w:lvl>
+    <w:lvl w:ilvl="5" w:tentative="1">
+      <w:start w:val="1"/>
+      <w:numFmt w:val="bullet"/>
+      <w:lvlText w:val=""/>
+      <w:lvlJc w:val="left"/>
+      <w:pPr>
+        <w:tabs>
+          <w:tab w:val="num" w:pos="4320"/>
+        </w:tabs>
+        <w:ind w:left="4320" w:hanging="360"/>
+      </w:pPr>
+      <w:rPr>
+        <w:rFonts w:ascii="Wingdings" w:hAnsi="Wingdings" w:hint="default"/>
+        <w:sz w:val="20"/>
+      </w:rPr>
+    </w:lvl>
+    <w:lvl w:ilvl="6" w:tentative="1">
+      <w:start w:val="1"/>
+      <w:numFmt w:val="bullet"/>
+      <w:lvlText w:val=""/>
+      <w:lvlJc w:val="left"/>
+      <w:pPr>
+        <w:tabs>
+          <w:tab w:val="num" w:pos="5040"/>
+        </w:tabs>
+        <w:ind w:left="5040" w:hanging="360"/>
+      </w:pPr>
+      <w:rPr>
+        <w:rFonts w:ascii="Wingdings" w:hAnsi="Wingdings" w:hint="default"/>
+        <w:sz w:val="20"/>
+      </w:rPr>
+    </w:lvl>
+    <w:lvl w:ilvl="7" w:tentative="1">
+      <w:start w:val="1"/>
+      <w:numFmt w:val="bullet"/>
+      <w:lvlText w:val=""/>
+      <w:lvlJc w:val="left"/>
+      <w:pPr>
+        <w:tabs>
+          <w:tab w:val="num" w:pos="5760"/>
+        </w:tabs>
+        <w:ind w:left="5760" w:hanging="360"/>
+      </w:pPr>
+      <w:rPr>
+        <w:rFonts w:ascii="Wingdings" w:hAnsi="Wingdings" w:hint="default"/>
+        <w:sz w:val="20"/>
+      </w:rPr>
+    </w:lvl>
+    <w:lvl w:ilvl="8" w:tentative="1">
+      <w:start w:val="1"/>
+      <w:numFmt w:val="bullet"/>
+      <w:lvlText w:val=""/>
+      <w:lvlJc w:val="left"/>
+      <w:pPr>
+        <w:tabs>
+          <w:tab w:val="num" w:pos="6480"/>
+        </w:tabs>
+        <w:ind w:left="6480" w:hanging="360"/>
+      </w:pPr>
+      <w:rPr>
+        <w:rFonts w:ascii="Wingdings" w:hAnsi="Wingdings" w:hint="default"/>
+        <w:sz w:val="20"/>
+      </w:rPr>
+    </w:lvl>
+  </w:abstractNum>
+  <w:abstractNum w:abstractNumId="27" w15:restartNumberingAfterBreak="0">
     <w:nsid w:val="743601FB"/>
     <w:multiLevelType w:val="singleLevel"/>
     <w:tmpl w:val="04090001"/>
@@ -3921,7 +6433,7 @@
       </w:rPr>
     </w:lvl>
   </w:abstractNum>
-  <w:abstractNum w:abstractNumId="22" w15:restartNumberingAfterBreak="0">
+  <w:abstractNum w:abstractNumId="28" w15:restartNumberingAfterBreak="0">
     <w:nsid w:val="756150CA"/>
     <w:multiLevelType w:val="singleLevel"/>
     <w:tmpl w:val="04090001"/>
@@ -3941,7 +6453,7 @@
       </w:rPr>
     </w:lvl>
   </w:abstractNum>
-  <w:abstractNum w:abstractNumId="23" w15:restartNumberingAfterBreak="0">
+  <w:abstractNum w:abstractNumId="29" w15:restartNumberingAfterBreak="0">
     <w:nsid w:val="7BE434D7"/>
     <w:multiLevelType w:val="singleLevel"/>
     <w:tmpl w:val="04090001"/>
@@ -3983,16 +6495,16 @@
     </w:lvlOverride>
   </w:num>
   <w:num w:numId="3">
-    <w:abstractNumId w:val="12"/>
+    <w:abstractNumId w:val="13"/>
   </w:num>
   <w:num w:numId="4">
-    <w:abstractNumId w:val="23"/>
+    <w:abstractNumId w:val="29"/>
   </w:num>
   <w:num w:numId="5">
-    <w:abstractNumId w:val="18"/>
+    <w:abstractNumId w:val="21"/>
   </w:num>
   <w:num w:numId="6">
-    <w:abstractNumId w:val="17"/>
+    <w:abstractNumId w:val="20"/>
   </w:num>
   <w:num w:numId="7">
     <w:abstractNumId w:val="1"/>
@@ -4015,55 +6527,73 @@
     <w:abstractNumId w:val="2"/>
   </w:num>
   <w:num w:numId="9">
-    <w:abstractNumId w:val="22"/>
+    <w:abstractNumId w:val="28"/>
   </w:num>
   <w:num w:numId="10">
     <w:abstractNumId w:val="4"/>
   </w:num>
   <w:num w:numId="11">
-    <w:abstractNumId w:val="13"/>
+    <w:abstractNumId w:val="14"/>
   </w:num>
   <w:num w:numId="12">
-    <w:abstractNumId w:val="11"/>
+    <w:abstractNumId w:val="12"/>
   </w:num>
   <w:num w:numId="13">
-    <w:abstractNumId w:val="21"/>
+    <w:abstractNumId w:val="27"/>
   </w:num>
   <w:num w:numId="14">
-    <w:abstractNumId w:val="10"/>
+    <w:abstractNumId w:val="11"/>
   </w:num>
   <w:num w:numId="15">
     <w:abstractNumId w:val="5"/>
   </w:num>
   <w:num w:numId="16">
-    <w:abstractNumId w:val="20"/>
+    <w:abstractNumId w:val="25"/>
   </w:num>
   <w:num w:numId="17">
-    <w:abstractNumId w:val="16"/>
+    <w:abstractNumId w:val="19"/>
   </w:num>
   <w:num w:numId="18">
     <w:abstractNumId w:val="7"/>
   </w:num>
   <w:num w:numId="19">
-    <w:abstractNumId w:val="15"/>
+    <w:abstractNumId w:val="16"/>
   </w:num>
   <w:num w:numId="20">
-    <w:abstractNumId w:val="9"/>
+    <w:abstractNumId w:val="10"/>
   </w:num>
   <w:num w:numId="21">
-    <w:abstractNumId w:val="19"/>
+    <w:abstractNumId w:val="23"/>
   </w:num>
   <w:num w:numId="22">
     <w:abstractNumId w:val="6"/>
   </w:num>
   <w:num w:numId="23">
-    <w:abstractNumId w:val="8"/>
+    <w:abstractNumId w:val="9"/>
   </w:num>
   <w:num w:numId="24">
     <w:abstractNumId w:val="3"/>
   </w:num>
   <w:num w:numId="25">
-    <w:abstractNumId w:val="14"/>
+    <w:abstractNumId w:val="15"/>
+  </w:num>
+  <w:num w:numId="26">
+    <w:abstractNumId w:val="17"/>
+  </w:num>
+  <w:num w:numId="27">
+    <w:abstractNumId w:val="8"/>
+  </w:num>
+  <w:num w:numId="28">
+    <w:abstractNumId w:val="22"/>
+  </w:num>
+  <w:num w:numId="29">
+    <w:abstractNumId w:val="24"/>
+  </w:num>
+  <w:num w:numId="30">
+    <w:abstractNumId w:val="26"/>
+  </w:num>
+  <w:num w:numId="31">
+    <w:abstractNumId w:val="18"/>
   </w:num>
 </w:numbering>
 </file>
@@ -4081,15 +6611,15 @@
   </w:docDefaults>
   <w:latentStyles w:defLockedState="0" w:defUIPriority="99" w:defSemiHidden="0" w:defUnhideWhenUsed="0" w:defQFormat="0" w:count="377">
     <w:lsdException w:name="Normal" w:uiPriority="0" w:qFormat="1"/>
-    <w:lsdException w:name="heading 1" w:uiPriority="9" w:qFormat="1"/>
-    <w:lsdException w:name="heading 2" w:uiPriority="9" w:qFormat="1"/>
-    <w:lsdException w:name="heading 3" w:uiPriority="9" w:qFormat="1"/>
-    <w:lsdException w:name="heading 4" w:uiPriority="9" w:qFormat="1"/>
-    <w:lsdException w:name="heading 5" w:uiPriority="9" w:qFormat="1"/>
-    <w:lsdException w:name="heading 6" w:uiPriority="9" w:qFormat="1"/>
-    <w:lsdException w:name="heading 7" w:uiPriority="9" w:qFormat="1"/>
-    <w:lsdException w:name="heading 8" w:uiPriority="9" w:qFormat="1"/>
-    <w:lsdException w:name="heading 9" w:uiPriority="9" w:qFormat="1"/>
+    <w:lsdException w:name="heading 1" w:uiPriority="0" w:qFormat="1"/>
+    <w:lsdException w:name="heading 2" w:uiPriority="0" w:qFormat="1"/>
+    <w:lsdException w:name="heading 3" w:uiPriority="0" w:qFormat="1"/>
+    <w:lsdException w:name="heading 4" w:uiPriority="0" w:qFormat="1"/>
+    <w:lsdException w:name="heading 5" w:uiPriority="0" w:qFormat="1"/>
+    <w:lsdException w:name="heading 6" w:uiPriority="0" w:qFormat="1"/>
+    <w:lsdException w:name="heading 7" w:uiPriority="0" w:qFormat="1"/>
+    <w:lsdException w:name="heading 8" w:uiPriority="0" w:qFormat="1"/>
+    <w:lsdException w:name="heading 9" w:uiPriority="0" w:qFormat="1"/>
     <w:lsdException w:name="index 1" w:semiHidden="1" w:unhideWhenUsed="1"/>
     <w:lsdException w:name="index 2" w:semiHidden="1" w:unhideWhenUsed="1"/>
     <w:lsdException w:name="index 3" w:semiHidden="1" w:unhideWhenUsed="1"/>
@@ -4146,7 +6676,7 @@
     <w:lsdException w:name="Closing" w:semiHidden="1" w:unhideWhenUsed="1"/>
     <w:lsdException w:name="Signature" w:semiHidden="1" w:unhideWhenUsed="1"/>
     <w:lsdException w:name="Default Paragraph Font" w:semiHidden="1" w:uiPriority="1" w:unhideWhenUsed="1"/>
-    <w:lsdException w:name="Body Text" w:semiHidden="1" w:unhideWhenUsed="1"/>
+    <w:lsdException w:name="Body Text" w:semiHidden="1" w:uiPriority="0" w:unhideWhenUsed="1"/>
     <w:lsdException w:name="Body Text Indent" w:semiHidden="1" w:unhideWhenUsed="1"/>
     <w:lsdException w:name="List Continue" w:semiHidden="1" w:unhideWhenUsed="1"/>
     <w:lsdException w:name="List Continue 2" w:semiHidden="1" w:unhideWhenUsed="1"/>
@@ -4185,7 +6715,6 @@
     <w:lsdException w:name="HTML Sample" w:semiHidden="1" w:unhideWhenUsed="1"/>
     <w:lsdException w:name="HTML Typewriter" w:semiHidden="1" w:unhideWhenUsed="1"/>
     <w:lsdException w:name="HTML Variable" w:semiHidden="1" w:unhideWhenUsed="1"/>
-    <w:lsdException w:name="Normal Table" w:semiHidden="1" w:unhideWhenUsed="1"/>
     <w:lsdException w:name="annotation subject" w:semiHidden="1" w:unhideWhenUsed="1"/>
     <w:lsdException w:name="No List" w:semiHidden="1" w:unhideWhenUsed="1"/>
     <w:lsdException w:name="Outline List 1" w:semiHidden="1" w:unhideWhenUsed="1"/>
@@ -4231,11 +6760,9 @@
     <w:lsdException w:name="Table Subtle 1" w:semiHidden="1" w:unhideWhenUsed="1"/>
     <w:lsdException w:name="Table Subtle 2" w:semiHidden="1" w:unhideWhenUsed="1"/>
     <w:lsdException w:name="Table Web 1" w:semiHidden="1" w:unhideWhenUsed="1"/>
-    <w:lsdException w:name="Table Web 2" w:semiHidden="1" w:unhideWhenUsed="1"/>
     <w:lsdException w:name="Table Web 3" w:semiHidden="1" w:unhideWhenUsed="1"/>
     <w:lsdException w:name="Balloon Text" w:semiHidden="1" w:unhideWhenUsed="1"/>
     <w:lsdException w:name="Table Grid" w:uiPriority="39"/>
-    <w:lsdException w:name="Table Theme" w:semiHidden="1" w:unhideWhenUsed="1"/>
     <w:lsdException w:name="Placeholder Text" w:semiHidden="1"/>
     <w:lsdException w:name="No Spacing" w:uiPriority="1" w:qFormat="1"/>
     <w:lsdException w:name="Light Shading" w:uiPriority="60"/>
@@ -4620,7 +7147,9 @@
   </w:style>
   <w:style w:type="character" w:default="1" w:styleId="DefaultParagraphFont">
     <w:name w:val="Default Paragraph Font"/>
+    <w:uiPriority w:val="1"/>
     <w:semiHidden/>
+    <w:unhideWhenUsed/>
   </w:style>
   <w:style w:type="table" w:default="1" w:styleId="TableNormal">
     <w:name w:val="Normal Table"/>
@@ -4792,6 +7321,7 @@
   <w:style w:type="paragraph" w:styleId="BodyText">
     <w:name w:val="Body Text"/>
     <w:basedOn w:val="Normal"/>
+    <w:link w:val="BodyTextChar"/>
     <w:semiHidden/>
     <w:pPr>
       <w:keepLines/>
@@ -4976,13 +7506,13 @@
     <w:pPr>
       <w:widowControl/>
       <w:numPr>
-        <w:numId w:val="81"/>
+        <w:numId w:val="26"/>
       </w:numPr>
       <w:tabs>
         <w:tab w:val="left" w:pos="720"/>
       </w:tabs>
       <w:spacing w:before="120" w:line="240" w:lineRule="auto"/>
-      <w:ind w:left="720" w:right="360"/>
+      <w:ind w:right="360"/>
       <w:jc w:val="both"/>
     </w:pPr>
     <w:rPr>
@@ -5018,6 +7548,42 @@
       <w:color w:val="800080"/>
       <w:u w:val="single"/>
     </w:rPr>
+  </w:style>
+  <w:style w:type="paragraph" w:styleId="NormalWeb">
+    <w:name w:val="Normal (Web)"/>
+    <w:basedOn w:val="Normal"/>
+    <w:uiPriority w:val="99"/>
+    <w:semiHidden/>
+    <w:unhideWhenUsed/>
+    <w:rsid w:val="000A2D62"/>
+    <w:pPr>
+      <w:widowControl/>
+      <w:spacing w:before="100" w:beforeAutospacing="1" w:after="100" w:afterAutospacing="1" w:line="240" w:lineRule="auto"/>
+    </w:pPr>
+    <w:rPr>
+      <w:sz w:val="24"/>
+      <w:szCs w:val="24"/>
+    </w:rPr>
+  </w:style>
+  <w:style w:type="paragraph" w:customStyle="1" w:styleId="trt0xe">
+    <w:name w:val="trt0xe"/>
+    <w:basedOn w:val="Normal"/>
+    <w:rsid w:val="005E60F0"/>
+    <w:pPr>
+      <w:widowControl/>
+      <w:spacing w:before="100" w:beforeAutospacing="1" w:after="100" w:afterAutospacing="1" w:line="240" w:lineRule="auto"/>
+    </w:pPr>
+    <w:rPr>
+      <w:sz w:val="24"/>
+      <w:szCs w:val="24"/>
+    </w:rPr>
+  </w:style>
+  <w:style w:type="character" w:customStyle="1" w:styleId="BodyTextChar">
+    <w:name w:val="Body Text Char"/>
+    <w:basedOn w:val="DefaultParagraphFont"/>
+    <w:link w:val="BodyText"/>
+    <w:semiHidden/>
+    <w:rsid w:val="00A84738"/>
   </w:style>
 </w:styles>
 </file>
@@ -5322,7 +7888,7 @@
 </file>
 
 <file path=customXml/itemProps1.xml><?xml version="1.0" encoding="utf-8"?>
-<ds:datastoreItem xmlns:ds="http://schemas.openxmlformats.org/officeDocument/2006/customXml" ds:itemID="{6E607F27-E665-43DF-98AD-1EC162D0FD57}">
+<ds:datastoreItem xmlns:ds="http://schemas.openxmlformats.org/officeDocument/2006/customXml" ds:itemID="{668F6337-FD37-4483-9979-2A8743ADEA29}">
   <ds:schemaRefs>
     <ds:schemaRef ds:uri="http://schemas.openxmlformats.org/officeDocument/2006/bibliography"/>
   </ds:schemaRefs>

</xml_diff>